<commit_message>
Doksi bevezetes majdnem kesz
</commit_message>
<xml_diff>
--- a/Dokumentacio.docx
+++ b/Dokumentacio.docx
@@ -1,6 +1,6 @@
 
 <file path=word/document.xml><?xml version="1.0" encoding="utf-8"?>
-<w:document xmlns:wpc="http://schemas.microsoft.com/office/word/2010/wordprocessingCanvas" xmlns:cx="http://schemas.microsoft.com/office/drawing/2014/chartex" xmlns:cx1="http://schemas.microsoft.com/office/drawing/2015/9/8/chartex" xmlns:cx2="http://schemas.microsoft.com/office/drawing/2015/10/21/chartex" xmlns:cx3="http://schemas.microsoft.com/office/drawing/2016/5/9/chartex" xmlns:cx4="http://schemas.microsoft.com/office/drawing/2016/5/10/chartex" xmlns:cx5="http://schemas.microsoft.com/office/drawing/2016/5/11/chartex" xmlns:cx6="http://schemas.microsoft.com/office/drawing/2016/5/12/chartex" xmlns:cx7="http://schemas.microsoft.com/office/drawing/2016/5/13/chartex" xmlns:cx8="http://schemas.microsoft.com/office/drawing/2016/5/14/chartex" xmlns:mc="http://schemas.openxmlformats.org/markup-compatibility/2006" xmlns:aink="http://schemas.microsoft.com/office/drawing/2016/ink" xmlns:am3d="http://schemas.microsoft.com/office/drawing/2017/model3d" xmlns:o="urn:schemas-microsoft-com:office:office" xmlns:r="http://schemas.openxmlformats.org/officeDocument/2006/relationships" xmlns:m="http://schemas.openxmlformats.org/officeDocument/2006/math" xmlns:v="urn:schemas-microsoft-com:vml" xmlns:wp14="http://schemas.microsoft.com/office/word/2010/wordprocessingDrawing" xmlns:wp="http://schemas.openxmlformats.org/drawingml/2006/wordprocessingDrawing" xmlns:w10="urn:schemas-microsoft-com:office:word" xmlns:w="http://schemas.openxmlformats.org/wordprocessingml/2006/main" xmlns:w14="http://schemas.microsoft.com/office/word/2010/wordml" xmlns:w15="http://schemas.microsoft.com/office/word/2012/wordml" xmlns:w16cid="http://schemas.microsoft.com/office/word/2016/wordml/cid" xmlns:w16se="http://schemas.microsoft.com/office/word/2015/wordml/symex" xmlns:wpg="http://schemas.microsoft.com/office/word/2010/wordprocessingGroup" xmlns:wpi="http://schemas.microsoft.com/office/word/2010/wordprocessingInk" xmlns:wne="http://schemas.microsoft.com/office/word/2006/wordml" xmlns:wps="http://schemas.microsoft.com/office/word/2010/wordprocessingShape" mc:Ignorable="w14 w15 w16se w16cid wp14">
+<w:document xmlns:wpc="http://schemas.microsoft.com/office/word/2010/wordprocessingCanvas" xmlns:cx="http://schemas.microsoft.com/office/drawing/2014/chartex" xmlns:cx1="http://schemas.microsoft.com/office/drawing/2015/9/8/chartex" xmlns:cx2="http://schemas.microsoft.com/office/drawing/2015/10/21/chartex" xmlns:cx3="http://schemas.microsoft.com/office/drawing/2016/5/9/chartex" xmlns:cx4="http://schemas.microsoft.com/office/drawing/2016/5/10/chartex" xmlns:cx5="http://schemas.microsoft.com/office/drawing/2016/5/11/chartex" xmlns:cx6="http://schemas.microsoft.com/office/drawing/2016/5/12/chartex" xmlns:cx7="http://schemas.microsoft.com/office/drawing/2016/5/13/chartex" xmlns:cx8="http://schemas.microsoft.com/office/drawing/2016/5/14/chartex" xmlns:mc="http://schemas.openxmlformats.org/markup-compatibility/2006" xmlns:aink="http://schemas.microsoft.com/office/drawing/2016/ink" xmlns:am3d="http://schemas.microsoft.com/office/drawing/2017/model3d" xmlns:o="urn:schemas-microsoft-com:office:office" xmlns:r="http://schemas.openxmlformats.org/officeDocument/2006/relationships" xmlns:m="http://schemas.openxmlformats.org/officeDocument/2006/math" xmlns:v="urn:schemas-microsoft-com:vml" xmlns:wp14="http://schemas.microsoft.com/office/word/2010/wordprocessingDrawing" xmlns:wp="http://schemas.openxmlformats.org/drawingml/2006/wordprocessingDrawing" xmlns:w10="urn:schemas-microsoft-com:office:word" xmlns:w="http://schemas.openxmlformats.org/wordprocessingml/2006/main" xmlns:w14="http://schemas.microsoft.com/office/word/2010/wordml" xmlns:w15="http://schemas.microsoft.com/office/word/2012/wordml" xmlns:w16cex="http://schemas.microsoft.com/office/word/2018/wordml/cex" xmlns:w16cid="http://schemas.microsoft.com/office/word/2016/wordml/cid" xmlns:w16="http://schemas.microsoft.com/office/word/2018/wordml" xmlns:w16sdtdh="http://schemas.microsoft.com/office/word/2020/wordml/sdtdatahash" xmlns:w16se="http://schemas.microsoft.com/office/word/2015/wordml/symex" xmlns:wpg="http://schemas.microsoft.com/office/word/2010/wordprocessingGroup" xmlns:wpi="http://schemas.microsoft.com/office/word/2010/wordprocessingInk" xmlns:wne="http://schemas.microsoft.com/office/word/2006/wordml" xmlns:wps="http://schemas.microsoft.com/office/word/2010/wordprocessingShape" mc:Ignorable="w14 w15 w16se w16cid w16 w16cex w16sdtdh wp14">
   <w:body>
     <w:p>
       <w:pPr>
@@ -1667,7 +1667,65 @@
           <w:szCs w:val="24"/>
           <w:lang w:eastAsia="hu-HU"/>
         </w:rPr>
-        <w:t xml:space="preserve">rendszer. A Forrás használata közben </w:t>
+        <w:t>rendszer</w:t>
+      </w:r>
+      <w:r>
+        <w:rPr>
+          <w:rFonts w:cs="Times New Roman"/>
+          <w:color w:val="000000" w:themeColor="text1"/>
+          <w:szCs w:val="28"/>
+        </w:rPr>
+        <w:t xml:space="preserve">, amit </w:t>
+      </w:r>
+      <w:r>
+        <w:rPr>
+          <w:rFonts w:cs="Times New Roman"/>
+          <w:color w:val="000000" w:themeColor="text1"/>
+          <w:szCs w:val="28"/>
+        </w:rPr>
+        <w:t xml:space="preserve">Önkormányzatok, Költségvetési intézmények és középvállalatok </w:t>
+      </w:r>
+      <w:r>
+        <w:rPr>
+          <w:rFonts w:cs="Times New Roman"/>
+          <w:color w:val="000000" w:themeColor="text1"/>
+          <w:szCs w:val="28"/>
+        </w:rPr>
+        <w:t xml:space="preserve">is </w:t>
+      </w:r>
+      <w:r>
+        <w:rPr>
+          <w:rFonts w:cs="Times New Roman"/>
+          <w:color w:val="000000" w:themeColor="text1"/>
+          <w:szCs w:val="28"/>
+        </w:rPr>
+        <w:t>használnak</w:t>
+      </w:r>
+      <w:r>
+        <w:rPr>
+          <w:rFonts w:cs="Times New Roman"/>
+          <w:color w:val="000000" w:themeColor="text1"/>
+          <w:szCs w:val="28"/>
+        </w:rPr>
+        <w:t xml:space="preserve"> adminisztrációs célokra.</w:t>
+      </w:r>
+      <w:r>
+        <w:rPr>
+          <w:rFonts w:cs="Times New Roman"/>
+          <w:color w:val="000000" w:themeColor="text1"/>
+          <w:szCs w:val="24"/>
+          <w:lang w:eastAsia="hu-HU"/>
+        </w:rPr>
+        <w:t xml:space="preserve"> </w:t>
+      </w:r>
+      <w:r>
+        <w:rPr>
+          <w:rFonts w:cs="Times New Roman"/>
+          <w:color w:val="000000" w:themeColor="text1"/>
+          <w:szCs w:val="24"/>
+          <w:lang w:eastAsia="hu-HU"/>
+        </w:rPr>
+        <w:t xml:space="preserve">A Forrás használata közben </w:t>
       </w:r>
       <w:r>
         <w:rPr>
@@ -1748,43 +1806,24 @@
           <w:szCs w:val="24"/>
           <w:lang w:eastAsia="hu-HU"/>
         </w:rPr>
-        <w:t>A szakdolgozatom</w:t>
-      </w:r>
-      <w:r>
-        <w:rPr>
-          <w:rFonts w:cs="Times New Roman"/>
-          <w:color w:val="000000" w:themeColor="text1"/>
-          <w:szCs w:val="24"/>
-          <w:lang w:eastAsia="hu-HU"/>
-        </w:rPr>
-        <w:t xml:space="preserve"> </w:t>
-      </w:r>
-      <w:r>
-        <w:rPr>
-          <w:rFonts w:cs="Times New Roman"/>
-          <w:color w:val="000000" w:themeColor="text1"/>
-          <w:szCs w:val="24"/>
-          <w:lang w:eastAsia="hu-HU"/>
-        </w:rPr>
-        <w:t>témáj</w:t>
-      </w:r>
-      <w:r>
-        <w:rPr>
-          <w:rFonts w:cs="Times New Roman"/>
-          <w:color w:val="000000" w:themeColor="text1"/>
-          <w:szCs w:val="24"/>
-          <w:lang w:eastAsia="hu-HU"/>
-        </w:rPr>
-        <w:t xml:space="preserve">át ez a probléma inspirálta, és ennek megoldására </w:t>
-      </w:r>
-      <w:r>
-        <w:rPr>
-          <w:rFonts w:cs="Times New Roman"/>
-          <w:color w:val="000000" w:themeColor="text1"/>
-          <w:szCs w:val="24"/>
-          <w:lang w:eastAsia="hu-HU"/>
-        </w:rPr>
-        <w:t>készítek el egy programot.</w:t>
+        <w:t xml:space="preserve">Az ilyen </w:t>
+      </w:r>
+      <w:r>
+        <w:rPr>
+          <w:rFonts w:cs="Times New Roman"/>
+          <w:color w:val="000000" w:themeColor="text1"/>
+          <w:szCs w:val="24"/>
+          <w:lang w:eastAsia="hu-HU"/>
+        </w:rPr>
+        <w:t xml:space="preserve">funkciók pl. </w:t>
+      </w:r>
+      <w:r>
+        <w:rPr>
+          <w:rFonts w:cs="Times New Roman"/>
+          <w:color w:val="000000" w:themeColor="text1"/>
+          <w:szCs w:val="28"/>
+        </w:rPr>
+        <w:t>egy e-mail küldés vagy a NAV számára küldendő Online számla bevallás.</w:t>
       </w:r>
     </w:p>
     <w:p>
@@ -1795,25 +1834,22 @@
         <w:rPr>
           <w:rFonts w:cs="Times New Roman"/>
           <w:color w:val="000000" w:themeColor="text1"/>
-          <w:szCs w:val="24"/>
-          <w:lang w:eastAsia="hu-HU"/>
-        </w:rPr>
-      </w:pPr>
-      <w:r>
-        <w:rPr>
-          <w:rFonts w:cs="Times New Roman"/>
-          <w:color w:val="000000" w:themeColor="text1"/>
-          <w:szCs w:val="24"/>
-          <w:lang w:eastAsia="hu-HU"/>
-        </w:rPr>
-        <w:t>A program</w:t>
-      </w:r>
-      <w:r>
-        <w:rPr>
-          <w:rFonts w:cs="Times New Roman"/>
-          <w:color w:val="000000" w:themeColor="text1"/>
-          <w:szCs w:val="24"/>
-          <w:lang w:eastAsia="hu-HU"/>
+          <w:szCs w:val="28"/>
+        </w:rPr>
+      </w:pPr>
+      <w:r>
+        <w:rPr>
+          <w:rFonts w:cs="Times New Roman"/>
+          <w:color w:val="000000" w:themeColor="text1"/>
+          <w:szCs w:val="28"/>
+        </w:rPr>
+        <w:t>Az</w:t>
+      </w:r>
+      <w:r>
+        <w:rPr>
+          <w:rFonts w:cs="Times New Roman"/>
+          <w:color w:val="000000" w:themeColor="text1"/>
+          <w:szCs w:val="28"/>
         </w:rPr>
         <w:t xml:space="preserve"> </w:t>
       </w:r>
@@ -1821,80 +1857,23 @@
         <w:rPr>
           <w:rFonts w:cs="Times New Roman"/>
           <w:color w:val="000000" w:themeColor="text1"/>
-          <w:szCs w:val="24"/>
-          <w:lang w:eastAsia="hu-HU"/>
-        </w:rPr>
-        <w:t xml:space="preserve">célja egy olyan </w:t>
-      </w:r>
-      <w:r>
-        <w:rPr>
-          <w:rFonts w:cs="Times New Roman"/>
-          <w:color w:val="000000" w:themeColor="text1"/>
-          <w:szCs w:val="24"/>
-          <w:lang w:eastAsia="hu-HU"/>
-        </w:rPr>
-        <w:t>Windows operációs rendsze</w:t>
-      </w:r>
-      <w:r>
-        <w:rPr>
-          <w:rFonts w:cs="Times New Roman"/>
-          <w:color w:val="000000" w:themeColor="text1"/>
-          <w:szCs w:val="24"/>
-          <w:lang w:eastAsia="hu-HU"/>
-        </w:rPr>
-        <w:t>ren</w:t>
-      </w:r>
-      <w:r>
-        <w:rPr>
-          <w:rFonts w:cs="Times New Roman"/>
-          <w:color w:val="000000" w:themeColor="text1"/>
-          <w:szCs w:val="24"/>
-          <w:lang w:eastAsia="hu-HU"/>
-        </w:rPr>
-        <w:t xml:space="preserve"> futó</w:t>
-      </w:r>
-      <w:r>
-        <w:rPr>
-          <w:rFonts w:cs="Times New Roman"/>
-          <w:color w:val="000000" w:themeColor="text1"/>
-          <w:szCs w:val="24"/>
-          <w:lang w:eastAsia="hu-HU"/>
-        </w:rPr>
-        <w:t>, kis erőforrás igényű</w:t>
-      </w:r>
-      <w:r>
-        <w:rPr>
-          <w:rFonts w:cs="Times New Roman"/>
-          <w:color w:val="000000" w:themeColor="text1"/>
-          <w:szCs w:val="24"/>
-          <w:lang w:eastAsia="hu-HU"/>
-        </w:rPr>
-        <w:t xml:space="preserve"> szolgáltatás</w:t>
-      </w:r>
-      <w:r>
-        <w:rPr>
-          <w:rFonts w:cs="Times New Roman"/>
-          <w:color w:val="000000" w:themeColor="text1"/>
-          <w:szCs w:val="24"/>
-          <w:lang w:eastAsia="hu-HU"/>
-        </w:rPr>
-        <w:t>, ami</w:t>
-      </w:r>
-      <w:r>
-        <w:rPr>
-          <w:rFonts w:cs="Times New Roman"/>
-          <w:color w:val="000000" w:themeColor="text1"/>
-          <w:szCs w:val="24"/>
-          <w:lang w:eastAsia="hu-HU"/>
-        </w:rPr>
-        <w:t xml:space="preserve"> segítségével</w:t>
-      </w:r>
-      <w:r>
-        <w:rPr>
-          <w:rFonts w:cs="Times New Roman"/>
-          <w:color w:val="000000" w:themeColor="text1"/>
-          <w:szCs w:val="24"/>
-          <w:lang w:eastAsia="hu-HU"/>
+          <w:szCs w:val="28"/>
+        </w:rPr>
+        <w:t xml:space="preserve">ellátandó </w:t>
+      </w:r>
+      <w:r>
+        <w:rPr>
+          <w:rFonts w:cs="Times New Roman"/>
+          <w:color w:val="000000" w:themeColor="text1"/>
+          <w:szCs w:val="28"/>
+        </w:rPr>
+        <w:t>feladatok</w:t>
+      </w:r>
+      <w:r>
+        <w:rPr>
+          <w:rFonts w:cs="Times New Roman"/>
+          <w:color w:val="000000" w:themeColor="text1"/>
+          <w:szCs w:val="28"/>
         </w:rPr>
         <w:t xml:space="preserve"> </w:t>
       </w:r>
@@ -1902,80 +1881,15 @@
         <w:rPr>
           <w:rFonts w:cs="Times New Roman"/>
           <w:color w:val="000000" w:themeColor="text1"/>
-          <w:szCs w:val="24"/>
-          <w:lang w:eastAsia="hu-HU"/>
-        </w:rPr>
-        <w:t>lehetőség nyíl</w:t>
-      </w:r>
-      <w:r>
-        <w:rPr>
-          <w:rFonts w:cs="Times New Roman"/>
-          <w:color w:val="000000" w:themeColor="text1"/>
-          <w:szCs w:val="24"/>
-          <w:lang w:eastAsia="hu-HU"/>
-        </w:rPr>
-        <w:t>ik</w:t>
-      </w:r>
-      <w:r>
-        <w:rPr>
-          <w:rFonts w:cs="Times New Roman"/>
-          <w:color w:val="000000" w:themeColor="text1"/>
-          <w:szCs w:val="24"/>
-          <w:lang w:eastAsia="hu-HU"/>
-        </w:rPr>
-        <w:t xml:space="preserve"> egy olyan </w:t>
-      </w:r>
-      <w:r>
-        <w:rPr>
-          <w:rFonts w:cs="Times New Roman"/>
-          <w:color w:val="000000" w:themeColor="text1"/>
-          <w:szCs w:val="24"/>
-          <w:lang w:eastAsia="hu-HU"/>
-        </w:rPr>
-        <w:t>szolgáltatás</w:t>
-      </w:r>
-      <w:r>
-        <w:rPr>
-          <w:rFonts w:cs="Times New Roman"/>
-          <w:color w:val="000000" w:themeColor="text1"/>
-          <w:szCs w:val="24"/>
-          <w:lang w:eastAsia="hu-HU"/>
-        </w:rPr>
-        <w:t xml:space="preserve"> használatára, ami</w:t>
-      </w:r>
-      <w:r>
-        <w:rPr>
-          <w:rFonts w:cs="Times New Roman"/>
-          <w:color w:val="000000" w:themeColor="text1"/>
-          <w:szCs w:val="24"/>
-          <w:lang w:eastAsia="hu-HU"/>
-        </w:rPr>
-        <w:t xml:space="preserve"> a </w:t>
-      </w:r>
-      <w:r>
-        <w:rPr>
-          <w:rFonts w:cs="Times New Roman"/>
-          <w:color w:val="000000" w:themeColor="text1"/>
-          <w:szCs w:val="24"/>
-          <w:lang w:eastAsia="hu-HU"/>
-        </w:rPr>
-        <w:t>háttérben fut</w:t>
-      </w:r>
-      <w:r>
-        <w:rPr>
-          <w:rFonts w:cs="Times New Roman"/>
-          <w:color w:val="000000" w:themeColor="text1"/>
-          <w:szCs w:val="24"/>
-          <w:lang w:eastAsia="hu-HU"/>
-        </w:rPr>
-        <w:t>,</w:t>
-      </w:r>
-      <w:r>
-        <w:rPr>
-          <w:rFonts w:cs="Times New Roman"/>
-          <w:color w:val="000000" w:themeColor="text1"/>
-          <w:szCs w:val="24"/>
-          <w:lang w:eastAsia="hu-HU"/>
+          <w:szCs w:val="28"/>
+        </w:rPr>
+        <w:t>megnövekedett száma miatt a dolgozók munkáját</w:t>
+      </w:r>
+      <w:r>
+        <w:rPr>
+          <w:rFonts w:cs="Times New Roman"/>
+          <w:color w:val="000000" w:themeColor="text1"/>
+          <w:szCs w:val="28"/>
         </w:rPr>
         <w:t xml:space="preserve"> </w:t>
       </w:r>
@@ -1983,73 +1897,169 @@
         <w:rPr>
           <w:rFonts w:cs="Times New Roman"/>
           <w:color w:val="000000" w:themeColor="text1"/>
-          <w:szCs w:val="24"/>
-          <w:lang w:eastAsia="hu-HU"/>
-        </w:rPr>
-        <w:t xml:space="preserve">és </w:t>
-      </w:r>
-      <w:r>
-        <w:rPr>
-          <w:rFonts w:cs="Times New Roman"/>
-          <w:color w:val="000000" w:themeColor="text1"/>
-          <w:szCs w:val="24"/>
-          <w:lang w:eastAsia="hu-HU"/>
-        </w:rPr>
-        <w:t xml:space="preserve">mindamellett, hogy </w:t>
-      </w:r>
-      <w:r>
-        <w:rPr>
-          <w:rFonts w:cs="Times New Roman"/>
-          <w:color w:val="000000" w:themeColor="text1"/>
-          <w:szCs w:val="24"/>
-          <w:lang w:eastAsia="hu-HU"/>
-        </w:rPr>
-        <w:t>menedzseli a</w:t>
-      </w:r>
-      <w:r>
-        <w:rPr>
-          <w:rFonts w:cs="Times New Roman"/>
-          <w:color w:val="000000" w:themeColor="text1"/>
-          <w:szCs w:val="24"/>
-          <w:lang w:eastAsia="hu-HU"/>
-        </w:rPr>
-        <w:t xml:space="preserve"> szükséges</w:t>
-      </w:r>
-      <w:r>
-        <w:rPr>
-          <w:rFonts w:cs="Times New Roman"/>
-          <w:color w:val="000000" w:themeColor="text1"/>
-          <w:szCs w:val="24"/>
-          <w:lang w:eastAsia="hu-HU"/>
-        </w:rPr>
-        <w:t xml:space="preserve"> funkciók futtatását, lehetőséget nyújt futás közben is </w:t>
-      </w:r>
-      <w:r>
-        <w:rPr>
-          <w:rFonts w:cs="Times New Roman"/>
-          <w:color w:val="000000" w:themeColor="text1"/>
-          <w:szCs w:val="24"/>
-          <w:lang w:eastAsia="hu-HU"/>
-        </w:rPr>
-        <w:t>új funkciók hozzáadására</w:t>
-      </w:r>
-      <w:r>
-        <w:rPr>
-          <w:rFonts w:cs="Times New Roman"/>
-          <w:color w:val="000000" w:themeColor="text1"/>
-          <w:szCs w:val="24"/>
-          <w:lang w:eastAsia="hu-HU"/>
-        </w:rPr>
-        <w:t xml:space="preserve"> és meglévők törlésére egyaránt anélkül, hog</w:t>
-      </w:r>
-      <w:r>
-        <w:rPr>
-          <w:rFonts w:cs="Times New Roman"/>
-          <w:color w:val="000000" w:themeColor="text1"/>
-          <w:szCs w:val="24"/>
-          <w:lang w:eastAsia="hu-HU"/>
-        </w:rPr>
-        <w:t>y meg kellene szakítani a program futását.</w:t>
+          <w:szCs w:val="28"/>
+        </w:rPr>
+        <w:t>megkönnyítené</w:t>
+      </w:r>
+      <w:r>
+        <w:rPr>
+          <w:rFonts w:cs="Times New Roman"/>
+          <w:color w:val="000000" w:themeColor="text1"/>
+          <w:szCs w:val="28"/>
+        </w:rPr>
+        <w:t xml:space="preserve">, </w:t>
+      </w:r>
+      <w:r>
+        <w:rPr>
+          <w:rFonts w:cs="Times New Roman"/>
+          <w:color w:val="000000" w:themeColor="text1"/>
+          <w:szCs w:val="28"/>
+        </w:rPr>
+        <w:t>ha</w:t>
+      </w:r>
+      <w:r>
+        <w:rPr>
+          <w:rFonts w:cs="Times New Roman"/>
+          <w:color w:val="000000" w:themeColor="text1"/>
+          <w:szCs w:val="28"/>
+        </w:rPr>
+        <w:t xml:space="preserve"> </w:t>
+      </w:r>
+      <w:r>
+        <w:rPr>
+          <w:rFonts w:cs="Times New Roman"/>
+          <w:color w:val="000000" w:themeColor="text1"/>
+          <w:szCs w:val="28"/>
+        </w:rPr>
+        <w:t xml:space="preserve">ezeket </w:t>
+      </w:r>
+      <w:r>
+        <w:rPr>
+          <w:rFonts w:cs="Times New Roman"/>
+          <w:color w:val="000000" w:themeColor="text1"/>
+          <w:szCs w:val="28"/>
+        </w:rPr>
+        <w:t>egy számítógépes program végezné el</w:t>
+      </w:r>
+      <w:r>
+        <w:rPr>
+          <w:rFonts w:cs="Times New Roman"/>
+          <w:color w:val="000000" w:themeColor="text1"/>
+          <w:szCs w:val="28"/>
+        </w:rPr>
+        <w:t xml:space="preserve"> </w:t>
+      </w:r>
+      <w:r>
+        <w:rPr>
+          <w:rFonts w:cs="Times New Roman"/>
+          <w:color w:val="000000" w:themeColor="text1"/>
+          <w:szCs w:val="28"/>
+        </w:rPr>
+        <w:t>automatikusan</w:t>
+      </w:r>
+      <w:r>
+        <w:rPr>
+          <w:rFonts w:cs="Times New Roman"/>
+          <w:color w:val="000000" w:themeColor="text1"/>
+          <w:szCs w:val="28"/>
+        </w:rPr>
+        <w:t>.</w:t>
+      </w:r>
+      <w:r>
+        <w:rPr>
+          <w:rFonts w:cs="Times New Roman"/>
+          <w:color w:val="000000" w:themeColor="text1"/>
+          <w:szCs w:val="28"/>
+        </w:rPr>
+        <w:t xml:space="preserve"> </w:t>
+      </w:r>
+      <w:r>
+        <w:rPr>
+          <w:rFonts w:cs="Times New Roman"/>
+          <w:color w:val="000000" w:themeColor="text1"/>
+          <w:szCs w:val="28"/>
+        </w:rPr>
+        <w:t>E</w:t>
+      </w:r>
+      <w:r>
+        <w:rPr>
+          <w:rFonts w:cs="Times New Roman"/>
+          <w:color w:val="000000" w:themeColor="text1"/>
+          <w:szCs w:val="28"/>
+        </w:rPr>
+        <w:t>z</w:t>
+      </w:r>
+      <w:r>
+        <w:rPr>
+          <w:rFonts w:cs="Times New Roman"/>
+          <w:color w:val="000000" w:themeColor="text1"/>
+          <w:szCs w:val="28"/>
+        </w:rPr>
+        <w:t>e</w:t>
+      </w:r>
+      <w:r>
+        <w:rPr>
+          <w:rFonts w:cs="Times New Roman"/>
+          <w:color w:val="000000" w:themeColor="text1"/>
+          <w:szCs w:val="28"/>
+        </w:rPr>
+        <w:t>n</w:t>
+      </w:r>
+      <w:r>
+        <w:rPr>
+          <w:rFonts w:cs="Times New Roman"/>
+          <w:color w:val="000000" w:themeColor="text1"/>
+          <w:szCs w:val="28"/>
+        </w:rPr>
+        <w:t xml:space="preserve"> problém</w:t>
+      </w:r>
+      <w:r>
+        <w:rPr>
+          <w:rFonts w:cs="Times New Roman"/>
+          <w:color w:val="000000" w:themeColor="text1"/>
+          <w:szCs w:val="28"/>
+        </w:rPr>
+        <w:t>a</w:t>
+      </w:r>
+      <w:r>
+        <w:rPr>
+          <w:rFonts w:cs="Times New Roman"/>
+          <w:color w:val="000000" w:themeColor="text1"/>
+          <w:szCs w:val="28"/>
+        </w:rPr>
+        <w:t xml:space="preserve"> megoldása miatt esett a választásom egy </w:t>
+      </w:r>
+      <w:r>
+        <w:rPr>
+          <w:rFonts w:cs="Times New Roman"/>
+          <w:color w:val="000000" w:themeColor="text1"/>
+          <w:szCs w:val="28"/>
+        </w:rPr>
+        <w:t>olyan</w:t>
+      </w:r>
+      <w:r>
+        <w:rPr>
+          <w:rFonts w:cs="Times New Roman"/>
+          <w:color w:val="000000" w:themeColor="text1"/>
+          <w:szCs w:val="28"/>
+        </w:rPr>
+        <w:t xml:space="preserve"> alkalmazás elkészítésére</w:t>
+      </w:r>
+      <w:r>
+        <w:rPr>
+          <w:rFonts w:cs="Times New Roman"/>
+          <w:color w:val="000000" w:themeColor="text1"/>
+          <w:szCs w:val="28"/>
+        </w:rPr>
+        <w:t>, ami ezeknek a feladatoknak eleget tesz</w:t>
+      </w:r>
+      <w:r>
+        <w:rPr>
+          <w:rFonts w:cs="Times New Roman"/>
+          <w:color w:val="000000" w:themeColor="text1"/>
+          <w:szCs w:val="28"/>
+        </w:rPr>
+        <w:t>.</w:t>
       </w:r>
     </w:p>
     <w:p>
@@ -2064,6 +2074,336 @@
           <w:lang w:eastAsia="hu-HU"/>
         </w:rPr>
       </w:pPr>
+      <w:r>
+        <w:rPr>
+          <w:rFonts w:cs="Times New Roman"/>
+          <w:color w:val="000000" w:themeColor="text1"/>
+          <w:szCs w:val="28"/>
+        </w:rPr>
+        <w:t xml:space="preserve">A szakdolgozatom célja egy olyan </w:t>
+      </w:r>
+      <w:r>
+        <w:rPr>
+          <w:rFonts w:cs="Times New Roman"/>
+          <w:color w:val="000000" w:themeColor="text1"/>
+          <w:szCs w:val="28"/>
+        </w:rPr>
+        <w:t xml:space="preserve">Windows operációs rendszeren futó </w:t>
+      </w:r>
+      <w:r>
+        <w:rPr>
+          <w:rFonts w:cs="Times New Roman"/>
+          <w:color w:val="000000" w:themeColor="text1"/>
+          <w:szCs w:val="28"/>
+        </w:rPr>
+        <w:t xml:space="preserve">szolgáltatás </w:t>
+      </w:r>
+      <w:r>
+        <w:rPr>
+          <w:rFonts w:cs="Times New Roman"/>
+          <w:color w:val="000000" w:themeColor="text1"/>
+          <w:szCs w:val="28"/>
+        </w:rPr>
+        <w:t>programozása</w:t>
+      </w:r>
+      <w:r>
+        <w:rPr>
+          <w:rFonts w:cs="Times New Roman"/>
+          <w:color w:val="000000" w:themeColor="text1"/>
+          <w:szCs w:val="28"/>
+        </w:rPr>
+        <w:t>, amit mindamellett, hogy</w:t>
+      </w:r>
+      <w:r>
+        <w:rPr>
+          <w:rFonts w:cs="Times New Roman"/>
+          <w:color w:val="000000" w:themeColor="text1"/>
+          <w:szCs w:val="28"/>
+        </w:rPr>
+        <w:t xml:space="preserve"> </w:t>
+      </w:r>
+      <w:r>
+        <w:rPr>
+          <w:rFonts w:cs="Times New Roman"/>
+          <w:color w:val="000000" w:themeColor="text1"/>
+          <w:szCs w:val="28"/>
+        </w:rPr>
+        <w:t xml:space="preserve">menedzseli </w:t>
+      </w:r>
+      <w:r>
+        <w:rPr>
+          <w:rFonts w:cs="Times New Roman"/>
+          <w:color w:val="000000" w:themeColor="text1"/>
+          <w:szCs w:val="28"/>
+        </w:rPr>
+        <w:t xml:space="preserve">a </w:t>
+      </w:r>
+      <w:r>
+        <w:rPr>
+          <w:rFonts w:cs="Times New Roman"/>
+          <w:color w:val="000000" w:themeColor="text1"/>
+          <w:szCs w:val="24"/>
+          <w:lang w:eastAsia="hu-HU"/>
+        </w:rPr>
+        <w:t>szükséges</w:t>
+      </w:r>
+      <w:r>
+        <w:rPr>
+          <w:rFonts w:cs="Times New Roman"/>
+          <w:color w:val="000000" w:themeColor="text1"/>
+          <w:szCs w:val="24"/>
+          <w:lang w:eastAsia="hu-HU"/>
+        </w:rPr>
+        <w:t xml:space="preserve"> funkciók futtatását</w:t>
+      </w:r>
+      <w:r>
+        <w:rPr>
+          <w:rFonts w:cs="Times New Roman"/>
+          <w:color w:val="000000" w:themeColor="text1"/>
+          <w:szCs w:val="28"/>
+        </w:rPr>
+        <w:t xml:space="preserve">, lehetőséget nyújt újabb feladatok hozzáadására és meglévők törlésére </w:t>
+      </w:r>
+      <w:r>
+        <w:rPr>
+          <w:rFonts w:cs="Times New Roman"/>
+          <w:color w:val="000000" w:themeColor="text1"/>
+          <w:szCs w:val="24"/>
+          <w:lang w:eastAsia="hu-HU"/>
+        </w:rPr>
+        <w:t>egyaránt anélkül, hog</w:t>
+      </w:r>
+      <w:r>
+        <w:rPr>
+          <w:rFonts w:cs="Times New Roman"/>
+          <w:color w:val="000000" w:themeColor="text1"/>
+          <w:szCs w:val="24"/>
+          <w:lang w:eastAsia="hu-HU"/>
+        </w:rPr>
+        <w:t>y meg kellene szakítani a program futását.</w:t>
+      </w:r>
+    </w:p>
+    <w:p>
+      <w:pPr>
+        <w:tabs>
+          <w:tab w:val="right" w:leader="dot" w:pos="28350"/>
+        </w:tabs>
+        <w:rPr>
+          <w:rFonts w:cs="Times New Roman"/>
+          <w:color w:val="000000" w:themeColor="text1"/>
+          <w:szCs w:val="28"/>
+        </w:rPr>
+      </w:pPr>
+      <w:r>
+        <w:rPr>
+          <w:rFonts w:cs="Times New Roman"/>
+          <w:color w:val="000000" w:themeColor="text1"/>
+          <w:szCs w:val="28"/>
+        </w:rPr>
+        <w:t xml:space="preserve">//TODO </w:t>
+      </w:r>
+      <w:proofErr w:type="spellStart"/>
+      <w:r>
+        <w:rPr>
+          <w:rFonts w:cs="Times New Roman"/>
+          <w:color w:val="000000" w:themeColor="text1"/>
+          <w:szCs w:val="28"/>
+        </w:rPr>
+        <w:t>Blazor</w:t>
+      </w:r>
+      <w:proofErr w:type="spellEnd"/>
+      <w:r>
+        <w:rPr>
+          <w:rFonts w:cs="Times New Roman"/>
+          <w:color w:val="000000" w:themeColor="text1"/>
+          <w:szCs w:val="28"/>
+        </w:rPr>
+        <w:t xml:space="preserve"> rész</w:t>
+      </w:r>
+    </w:p>
+    <w:p>
+      <w:pPr>
+        <w:tabs>
+          <w:tab w:val="right" w:leader="dot" w:pos="28350"/>
+        </w:tabs>
+        <w:rPr>
+          <w:rFonts w:cs="Times New Roman"/>
+          <w:color w:val="000000" w:themeColor="text1"/>
+          <w:szCs w:val="24"/>
+          <w:lang w:eastAsia="hu-HU"/>
+        </w:rPr>
+      </w:pPr>
+      <w:r>
+        <w:rPr>
+          <w:rFonts w:cs="Times New Roman"/>
+          <w:color w:val="000000" w:themeColor="text1"/>
+          <w:szCs w:val="24"/>
+          <w:lang w:eastAsia="hu-HU"/>
+        </w:rPr>
+        <w:t xml:space="preserve">A kész alkalmazás </w:t>
+      </w:r>
+      <w:r>
+        <w:rPr>
+          <w:rFonts w:cs="Times New Roman"/>
+          <w:color w:val="000000" w:themeColor="text1"/>
+          <w:szCs w:val="24"/>
+          <w:lang w:eastAsia="hu-HU"/>
+        </w:rPr>
+        <w:t>egy könnyen használható</w:t>
+      </w:r>
+      <w:r>
+        <w:rPr>
+          <w:rFonts w:cs="Times New Roman"/>
+          <w:color w:val="000000" w:themeColor="text1"/>
+          <w:szCs w:val="24"/>
+          <w:lang w:eastAsia="hu-HU"/>
+        </w:rPr>
+        <w:t xml:space="preserve"> Windows szolgáltatás</w:t>
+      </w:r>
+      <w:r>
+        <w:rPr>
+          <w:rFonts w:cs="Times New Roman"/>
+          <w:color w:val="000000" w:themeColor="text1"/>
+          <w:szCs w:val="24"/>
+          <w:lang w:eastAsia="hu-HU"/>
+        </w:rPr>
+        <w:t xml:space="preserve">, </w:t>
+      </w:r>
+      <w:r>
+        <w:rPr>
+          <w:rFonts w:cs="Times New Roman"/>
+          <w:color w:val="000000" w:themeColor="text1"/>
+          <w:szCs w:val="24"/>
+          <w:lang w:eastAsia="hu-HU"/>
+        </w:rPr>
+        <w:t xml:space="preserve">aminek </w:t>
+      </w:r>
+      <w:r>
+        <w:rPr>
+          <w:rFonts w:cs="Times New Roman"/>
+          <w:color w:val="000000" w:themeColor="text1"/>
+          <w:szCs w:val="24"/>
+          <w:lang w:eastAsia="hu-HU"/>
+        </w:rPr>
+        <w:t>továbbfejlesztés</w:t>
+      </w:r>
+      <w:r>
+        <w:rPr>
+          <w:rFonts w:cs="Times New Roman"/>
+          <w:color w:val="000000" w:themeColor="text1"/>
+          <w:szCs w:val="24"/>
+          <w:lang w:eastAsia="hu-HU"/>
+        </w:rPr>
+        <w:t xml:space="preserve">e </w:t>
+      </w:r>
+      <w:r>
+        <w:rPr>
+          <w:rFonts w:cs="Times New Roman"/>
+          <w:color w:val="000000" w:themeColor="text1"/>
+          <w:szCs w:val="24"/>
+          <w:lang w:eastAsia="hu-HU"/>
+        </w:rPr>
+        <w:t>kevés programozói tudást igény</w:t>
+      </w:r>
+      <w:r>
+        <w:rPr>
+          <w:rFonts w:cs="Times New Roman"/>
+          <w:color w:val="000000" w:themeColor="text1"/>
+          <w:szCs w:val="24"/>
+          <w:lang w:eastAsia="hu-HU"/>
+        </w:rPr>
+        <w:t>el.</w:t>
+      </w:r>
+      <w:r>
+        <w:rPr>
+          <w:rFonts w:cs="Times New Roman"/>
+          <w:color w:val="000000" w:themeColor="text1"/>
+          <w:szCs w:val="24"/>
+          <w:lang w:eastAsia="hu-HU"/>
+        </w:rPr>
+        <w:t xml:space="preserve"> </w:t>
+      </w:r>
+      <w:r>
+        <w:rPr>
+          <w:rFonts w:cs="Times New Roman"/>
+          <w:color w:val="000000" w:themeColor="text1"/>
+          <w:szCs w:val="24"/>
+          <w:lang w:eastAsia="hu-HU"/>
+        </w:rPr>
+        <w:t>A dinamikus megvalósításnak köszönhetően bármennyi ideig képes futni</w:t>
+      </w:r>
+      <w:r>
+        <w:rPr>
+          <w:rFonts w:cs="Times New Roman"/>
+          <w:color w:val="000000" w:themeColor="text1"/>
+          <w:szCs w:val="24"/>
+          <w:lang w:eastAsia="hu-HU"/>
+        </w:rPr>
+        <w:t xml:space="preserve"> </w:t>
+      </w:r>
+      <w:r>
+        <w:rPr>
+          <w:rFonts w:cs="Times New Roman"/>
+          <w:color w:val="000000" w:themeColor="text1"/>
+          <w:szCs w:val="24"/>
+          <w:lang w:eastAsia="hu-HU"/>
+        </w:rPr>
+        <w:t>nagyon kevés erőforrás használatával</w:t>
+      </w:r>
+      <w:r>
+        <w:rPr>
+          <w:rFonts w:cs="Times New Roman"/>
+          <w:color w:val="000000" w:themeColor="text1"/>
+          <w:szCs w:val="24"/>
+          <w:lang w:eastAsia="hu-HU"/>
+        </w:rPr>
+        <w:t xml:space="preserve">, és </w:t>
+      </w:r>
+      <w:r>
+        <w:rPr>
+          <w:rFonts w:cs="Times New Roman"/>
+          <w:color w:val="000000" w:themeColor="text1"/>
+          <w:szCs w:val="24"/>
+          <w:lang w:eastAsia="hu-HU"/>
+        </w:rPr>
+        <w:t xml:space="preserve">kezeli </w:t>
+      </w:r>
+      <w:r>
+        <w:rPr>
+          <w:rFonts w:cs="Times New Roman"/>
+          <w:color w:val="000000" w:themeColor="text1"/>
+          <w:szCs w:val="24"/>
+          <w:lang w:eastAsia="hu-HU"/>
+        </w:rPr>
+        <w:t xml:space="preserve">a funkciók futtatása közben keletkező </w:t>
+      </w:r>
+      <w:r>
+        <w:rPr>
+          <w:rFonts w:cs="Times New Roman"/>
+          <w:color w:val="000000" w:themeColor="text1"/>
+          <w:szCs w:val="24"/>
+          <w:lang w:eastAsia="hu-HU"/>
+        </w:rPr>
+        <w:t xml:space="preserve">esetleges </w:t>
+      </w:r>
+      <w:r>
+        <w:rPr>
+          <w:rFonts w:cs="Times New Roman"/>
+          <w:color w:val="000000" w:themeColor="text1"/>
+          <w:szCs w:val="24"/>
+          <w:lang w:eastAsia="hu-HU"/>
+        </w:rPr>
+        <w:t>hibákat</w:t>
+      </w:r>
+      <w:r>
+        <w:rPr>
+          <w:rFonts w:cs="Times New Roman"/>
+          <w:color w:val="000000" w:themeColor="text1"/>
+          <w:szCs w:val="24"/>
+          <w:lang w:eastAsia="hu-HU"/>
+        </w:rPr>
+        <w:t>.</w:t>
+      </w:r>
     </w:p>
     <w:p>
       <w:pPr>
@@ -2090,27 +2430,7 @@
           <w:szCs w:val="24"/>
           <w:lang w:eastAsia="hu-HU"/>
         </w:rPr>
-        <w:t>GUGLI</w:t>
-      </w:r>
-      <w:r>
-        <w:rPr>
-          <w:rFonts w:cs="Times New Roman"/>
-          <w:color w:val="000000" w:themeColor="text1"/>
-          <w:szCs w:val="24"/>
-          <w:lang w:val="en-US" w:eastAsia="hu-HU"/>
-        </w:rPr>
-        <w:t xml:space="preserve">: </w:t>
-      </w:r>
-      <w:bookmarkStart w:id="0" w:name="_GoBack"/>
-      <w:bookmarkEnd w:id="0"/>
-      <w:r>
-        <w:rPr>
-          <w:rFonts w:cs="Times New Roman"/>
-          <w:color w:val="000000" w:themeColor="text1"/>
-          <w:szCs w:val="24"/>
-          <w:lang w:eastAsia="hu-HU"/>
-        </w:rPr>
-        <w:t>https://iqfactory.hu/blog/milyen-a-jo-szakdolgozat-bevezetes/</w:t>
+        <w:t>//TODO bővíteni</w:t>
       </w:r>
     </w:p>
     <w:p>
@@ -2233,25 +2553,7 @@
           <w:color w:val="000000" w:themeColor="text1"/>
           <w:szCs w:val="24"/>
         </w:rPr>
-        <w:t xml:space="preserve">munkám eredménye, és csak a hivatkozott forrásokat (szakirodalom, </w:t>
-      </w:r>
-      <w:proofErr w:type="gramStart"/>
-      <w:r>
-        <w:rPr>
-          <w:rFonts w:cs="Times New Roman"/>
-          <w:color w:val="000000" w:themeColor="text1"/>
-          <w:szCs w:val="24"/>
-        </w:rPr>
-        <w:t>eszközök,</w:t>
-      </w:r>
-      <w:proofErr w:type="gramEnd"/>
-      <w:r>
-        <w:rPr>
-          <w:rFonts w:cs="Times New Roman"/>
-          <w:color w:val="000000" w:themeColor="text1"/>
-          <w:szCs w:val="24"/>
-        </w:rPr>
-        <w:t xml:space="preserve"> stb.) használtam fel.</w:t>
+        <w:t>munkám eredménye, és csak a hivatkozott forrásokat (szakirodalom, eszközök, stb.) használtam fel.</w:t>
       </w:r>
     </w:p>
     <w:p>
@@ -2340,7 +2642,7 @@
 </file>
 
 <file path=word/endnotes.xml><?xml version="1.0" encoding="utf-8"?>
-<w:endnotes xmlns:wpc="http://schemas.microsoft.com/office/word/2010/wordprocessingCanvas" xmlns:cx="http://schemas.microsoft.com/office/drawing/2014/chartex" xmlns:cx1="http://schemas.microsoft.com/office/drawing/2015/9/8/chartex" xmlns:cx2="http://schemas.microsoft.com/office/drawing/2015/10/21/chartex" xmlns:cx3="http://schemas.microsoft.com/office/drawing/2016/5/9/chartex" xmlns:cx4="http://schemas.microsoft.com/office/drawing/2016/5/10/chartex" xmlns:cx5="http://schemas.microsoft.com/office/drawing/2016/5/11/chartex" xmlns:cx6="http://schemas.microsoft.com/office/drawing/2016/5/12/chartex" xmlns:cx7="http://schemas.microsoft.com/office/drawing/2016/5/13/chartex" xmlns:cx8="http://schemas.microsoft.com/office/drawing/2016/5/14/chartex" xmlns:mc="http://schemas.openxmlformats.org/markup-compatibility/2006" xmlns:aink="http://schemas.microsoft.com/office/drawing/2016/ink" xmlns:am3d="http://schemas.microsoft.com/office/drawing/2017/model3d" xmlns:o="urn:schemas-microsoft-com:office:office" xmlns:r="http://schemas.openxmlformats.org/officeDocument/2006/relationships" xmlns:m="http://schemas.openxmlformats.org/officeDocument/2006/math" xmlns:v="urn:schemas-microsoft-com:vml" xmlns:wp14="http://schemas.microsoft.com/office/word/2010/wordprocessingDrawing" xmlns:wp="http://schemas.openxmlformats.org/drawingml/2006/wordprocessingDrawing" xmlns:w10="urn:schemas-microsoft-com:office:word" xmlns:w="http://schemas.openxmlformats.org/wordprocessingml/2006/main" xmlns:w14="http://schemas.microsoft.com/office/word/2010/wordml" xmlns:w15="http://schemas.microsoft.com/office/word/2012/wordml" xmlns:w16cid="http://schemas.microsoft.com/office/word/2016/wordml/cid" xmlns:w16se="http://schemas.microsoft.com/office/word/2015/wordml/symex" xmlns:wpg="http://schemas.microsoft.com/office/word/2010/wordprocessingGroup" xmlns:wpi="http://schemas.microsoft.com/office/word/2010/wordprocessingInk" xmlns:wne="http://schemas.microsoft.com/office/word/2006/wordml" xmlns:wps="http://schemas.microsoft.com/office/word/2010/wordprocessingShape" mc:Ignorable="w14 w15 w16se w16cid wp14">
+<w:endnotes xmlns:wpc="http://schemas.microsoft.com/office/word/2010/wordprocessingCanvas" xmlns:cx="http://schemas.microsoft.com/office/drawing/2014/chartex" xmlns:cx1="http://schemas.microsoft.com/office/drawing/2015/9/8/chartex" xmlns:cx2="http://schemas.microsoft.com/office/drawing/2015/10/21/chartex" xmlns:cx3="http://schemas.microsoft.com/office/drawing/2016/5/9/chartex" xmlns:cx4="http://schemas.microsoft.com/office/drawing/2016/5/10/chartex" xmlns:cx5="http://schemas.microsoft.com/office/drawing/2016/5/11/chartex" xmlns:cx6="http://schemas.microsoft.com/office/drawing/2016/5/12/chartex" xmlns:cx7="http://schemas.microsoft.com/office/drawing/2016/5/13/chartex" xmlns:cx8="http://schemas.microsoft.com/office/drawing/2016/5/14/chartex" xmlns:mc="http://schemas.openxmlformats.org/markup-compatibility/2006" xmlns:aink="http://schemas.microsoft.com/office/drawing/2016/ink" xmlns:am3d="http://schemas.microsoft.com/office/drawing/2017/model3d" xmlns:o="urn:schemas-microsoft-com:office:office" xmlns:r="http://schemas.openxmlformats.org/officeDocument/2006/relationships" xmlns:m="http://schemas.openxmlformats.org/officeDocument/2006/math" xmlns:v="urn:schemas-microsoft-com:vml" xmlns:wp14="http://schemas.microsoft.com/office/word/2010/wordprocessingDrawing" xmlns:wp="http://schemas.openxmlformats.org/drawingml/2006/wordprocessingDrawing" xmlns:w10="urn:schemas-microsoft-com:office:word" xmlns:w="http://schemas.openxmlformats.org/wordprocessingml/2006/main" xmlns:w14="http://schemas.microsoft.com/office/word/2010/wordml" xmlns:w15="http://schemas.microsoft.com/office/word/2012/wordml" xmlns:w16cex="http://schemas.microsoft.com/office/word/2018/wordml/cex" xmlns:w16cid="http://schemas.microsoft.com/office/word/2016/wordml/cid" xmlns:w16="http://schemas.microsoft.com/office/word/2018/wordml" xmlns:w16sdtdh="http://schemas.microsoft.com/office/word/2020/wordml/sdtdatahash" xmlns:w16se="http://schemas.microsoft.com/office/word/2015/wordml/symex" xmlns:wpg="http://schemas.microsoft.com/office/word/2010/wordprocessingGroup" xmlns:wpi="http://schemas.microsoft.com/office/word/2010/wordprocessingInk" xmlns:wne="http://schemas.microsoft.com/office/word/2006/wordml" xmlns:wps="http://schemas.microsoft.com/office/word/2010/wordprocessingShape" mc:Ignorable="w14 w15 w16se w16cid w16 w16cex w16sdtdh wp14">
   <w:endnote w:type="separator" w:id="-1">
     <w:p>
       <w:pPr>
@@ -2365,7 +2667,7 @@
 </file>
 
 <file path=word/footer1.xml><?xml version="1.0" encoding="utf-8"?>
-<w:ftr xmlns:wpc="http://schemas.microsoft.com/office/word/2010/wordprocessingCanvas" xmlns:cx="http://schemas.microsoft.com/office/drawing/2014/chartex" xmlns:cx1="http://schemas.microsoft.com/office/drawing/2015/9/8/chartex" xmlns:cx2="http://schemas.microsoft.com/office/drawing/2015/10/21/chartex" xmlns:cx3="http://schemas.microsoft.com/office/drawing/2016/5/9/chartex" xmlns:cx4="http://schemas.microsoft.com/office/drawing/2016/5/10/chartex" xmlns:cx5="http://schemas.microsoft.com/office/drawing/2016/5/11/chartex" xmlns:cx6="http://schemas.microsoft.com/office/drawing/2016/5/12/chartex" xmlns:cx7="http://schemas.microsoft.com/office/drawing/2016/5/13/chartex" xmlns:cx8="http://schemas.microsoft.com/office/drawing/2016/5/14/chartex" xmlns:mc="http://schemas.openxmlformats.org/markup-compatibility/2006" xmlns:aink="http://schemas.microsoft.com/office/drawing/2016/ink" xmlns:am3d="http://schemas.microsoft.com/office/drawing/2017/model3d" xmlns:o="urn:schemas-microsoft-com:office:office" xmlns:r="http://schemas.openxmlformats.org/officeDocument/2006/relationships" xmlns:m="http://schemas.openxmlformats.org/officeDocument/2006/math" xmlns:v="urn:schemas-microsoft-com:vml" xmlns:wp14="http://schemas.microsoft.com/office/word/2010/wordprocessingDrawing" xmlns:wp="http://schemas.openxmlformats.org/drawingml/2006/wordprocessingDrawing" xmlns:w10="urn:schemas-microsoft-com:office:word" xmlns:w="http://schemas.openxmlformats.org/wordprocessingml/2006/main" xmlns:w14="http://schemas.microsoft.com/office/word/2010/wordml" xmlns:w15="http://schemas.microsoft.com/office/word/2012/wordml" xmlns:w16cid="http://schemas.microsoft.com/office/word/2016/wordml/cid" xmlns:w16se="http://schemas.microsoft.com/office/word/2015/wordml/symex" xmlns:wpg="http://schemas.microsoft.com/office/word/2010/wordprocessingGroup" xmlns:wpi="http://schemas.microsoft.com/office/word/2010/wordprocessingInk" xmlns:wne="http://schemas.microsoft.com/office/word/2006/wordml" xmlns:wps="http://schemas.microsoft.com/office/word/2010/wordprocessingShape" mc:Ignorable="w14 w15 w16se w16cid wp14">
+<w:ftr xmlns:wpc="http://schemas.microsoft.com/office/word/2010/wordprocessingCanvas" xmlns:cx="http://schemas.microsoft.com/office/drawing/2014/chartex" xmlns:cx1="http://schemas.microsoft.com/office/drawing/2015/9/8/chartex" xmlns:cx2="http://schemas.microsoft.com/office/drawing/2015/10/21/chartex" xmlns:cx3="http://schemas.microsoft.com/office/drawing/2016/5/9/chartex" xmlns:cx4="http://schemas.microsoft.com/office/drawing/2016/5/10/chartex" xmlns:cx5="http://schemas.microsoft.com/office/drawing/2016/5/11/chartex" xmlns:cx6="http://schemas.microsoft.com/office/drawing/2016/5/12/chartex" xmlns:cx7="http://schemas.microsoft.com/office/drawing/2016/5/13/chartex" xmlns:cx8="http://schemas.microsoft.com/office/drawing/2016/5/14/chartex" xmlns:mc="http://schemas.openxmlformats.org/markup-compatibility/2006" xmlns:aink="http://schemas.microsoft.com/office/drawing/2016/ink" xmlns:am3d="http://schemas.microsoft.com/office/drawing/2017/model3d" xmlns:o="urn:schemas-microsoft-com:office:office" xmlns:r="http://schemas.openxmlformats.org/officeDocument/2006/relationships" xmlns:m="http://schemas.openxmlformats.org/officeDocument/2006/math" xmlns:v="urn:schemas-microsoft-com:vml" xmlns:wp14="http://schemas.microsoft.com/office/word/2010/wordprocessingDrawing" xmlns:wp="http://schemas.openxmlformats.org/drawingml/2006/wordprocessingDrawing" xmlns:w10="urn:schemas-microsoft-com:office:word" xmlns:w="http://schemas.openxmlformats.org/wordprocessingml/2006/main" xmlns:w14="http://schemas.microsoft.com/office/word/2010/wordml" xmlns:w15="http://schemas.microsoft.com/office/word/2012/wordml" xmlns:w16cex="http://schemas.microsoft.com/office/word/2018/wordml/cex" xmlns:w16cid="http://schemas.microsoft.com/office/word/2016/wordml/cid" xmlns:w16="http://schemas.microsoft.com/office/word/2018/wordml" xmlns:w16sdtdh="http://schemas.microsoft.com/office/word/2020/wordml/sdtdatahash" xmlns:w16se="http://schemas.microsoft.com/office/word/2015/wordml/symex" xmlns:wpg="http://schemas.microsoft.com/office/word/2010/wordprocessingGroup" xmlns:wpi="http://schemas.microsoft.com/office/word/2010/wordprocessingInk" xmlns:wne="http://schemas.microsoft.com/office/word/2006/wordml" xmlns:wps="http://schemas.microsoft.com/office/word/2010/wordprocessingShape" mc:Ignorable="w14 w15 w16se w16cid w16 w16cex w16sdtdh wp14">
   <w:sdt>
     <w:sdtPr>
       <w:id w:val="1480804195"/>
@@ -2374,6 +2676,7 @@
         <w:docPartUnique/>
       </w:docPartObj>
     </w:sdtPr>
+    <w:sdtEndPr/>
     <w:sdtContent>
       <w:p>
         <w:pPr>
@@ -2407,7 +2710,7 @@
 </file>
 
 <file path=word/footnotes.xml><?xml version="1.0" encoding="utf-8"?>
-<w:footnotes xmlns:wpc="http://schemas.microsoft.com/office/word/2010/wordprocessingCanvas" xmlns:cx="http://schemas.microsoft.com/office/drawing/2014/chartex" xmlns:cx1="http://schemas.microsoft.com/office/drawing/2015/9/8/chartex" xmlns:cx2="http://schemas.microsoft.com/office/drawing/2015/10/21/chartex" xmlns:cx3="http://schemas.microsoft.com/office/drawing/2016/5/9/chartex" xmlns:cx4="http://schemas.microsoft.com/office/drawing/2016/5/10/chartex" xmlns:cx5="http://schemas.microsoft.com/office/drawing/2016/5/11/chartex" xmlns:cx6="http://schemas.microsoft.com/office/drawing/2016/5/12/chartex" xmlns:cx7="http://schemas.microsoft.com/office/drawing/2016/5/13/chartex" xmlns:cx8="http://schemas.microsoft.com/office/drawing/2016/5/14/chartex" xmlns:mc="http://schemas.openxmlformats.org/markup-compatibility/2006" xmlns:aink="http://schemas.microsoft.com/office/drawing/2016/ink" xmlns:am3d="http://schemas.microsoft.com/office/drawing/2017/model3d" xmlns:o="urn:schemas-microsoft-com:office:office" xmlns:r="http://schemas.openxmlformats.org/officeDocument/2006/relationships" xmlns:m="http://schemas.openxmlformats.org/officeDocument/2006/math" xmlns:v="urn:schemas-microsoft-com:vml" xmlns:wp14="http://schemas.microsoft.com/office/word/2010/wordprocessingDrawing" xmlns:wp="http://schemas.openxmlformats.org/drawingml/2006/wordprocessingDrawing" xmlns:w10="urn:schemas-microsoft-com:office:word" xmlns:w="http://schemas.openxmlformats.org/wordprocessingml/2006/main" xmlns:w14="http://schemas.microsoft.com/office/word/2010/wordml" xmlns:w15="http://schemas.microsoft.com/office/word/2012/wordml" xmlns:w16cid="http://schemas.microsoft.com/office/word/2016/wordml/cid" xmlns:w16se="http://schemas.microsoft.com/office/word/2015/wordml/symex" xmlns:wpg="http://schemas.microsoft.com/office/word/2010/wordprocessingGroup" xmlns:wpi="http://schemas.microsoft.com/office/word/2010/wordprocessingInk" xmlns:wne="http://schemas.microsoft.com/office/word/2006/wordml" xmlns:wps="http://schemas.microsoft.com/office/word/2010/wordprocessingShape" mc:Ignorable="w14 w15 w16se w16cid wp14">
+<w:footnotes xmlns:wpc="http://schemas.microsoft.com/office/word/2010/wordprocessingCanvas" xmlns:cx="http://schemas.microsoft.com/office/drawing/2014/chartex" xmlns:cx1="http://schemas.microsoft.com/office/drawing/2015/9/8/chartex" xmlns:cx2="http://schemas.microsoft.com/office/drawing/2015/10/21/chartex" xmlns:cx3="http://schemas.microsoft.com/office/drawing/2016/5/9/chartex" xmlns:cx4="http://schemas.microsoft.com/office/drawing/2016/5/10/chartex" xmlns:cx5="http://schemas.microsoft.com/office/drawing/2016/5/11/chartex" xmlns:cx6="http://schemas.microsoft.com/office/drawing/2016/5/12/chartex" xmlns:cx7="http://schemas.microsoft.com/office/drawing/2016/5/13/chartex" xmlns:cx8="http://schemas.microsoft.com/office/drawing/2016/5/14/chartex" xmlns:mc="http://schemas.openxmlformats.org/markup-compatibility/2006" xmlns:aink="http://schemas.microsoft.com/office/drawing/2016/ink" xmlns:am3d="http://schemas.microsoft.com/office/drawing/2017/model3d" xmlns:o="urn:schemas-microsoft-com:office:office" xmlns:r="http://schemas.openxmlformats.org/officeDocument/2006/relationships" xmlns:m="http://schemas.openxmlformats.org/officeDocument/2006/math" xmlns:v="urn:schemas-microsoft-com:vml" xmlns:wp14="http://schemas.microsoft.com/office/word/2010/wordprocessingDrawing" xmlns:wp="http://schemas.openxmlformats.org/drawingml/2006/wordprocessingDrawing" xmlns:w10="urn:schemas-microsoft-com:office:word" xmlns:w="http://schemas.openxmlformats.org/wordprocessingml/2006/main" xmlns:w14="http://schemas.microsoft.com/office/word/2010/wordml" xmlns:w15="http://schemas.microsoft.com/office/word/2012/wordml" xmlns:w16cex="http://schemas.microsoft.com/office/word/2018/wordml/cex" xmlns:w16cid="http://schemas.microsoft.com/office/word/2016/wordml/cid" xmlns:w16="http://schemas.microsoft.com/office/word/2018/wordml" xmlns:w16sdtdh="http://schemas.microsoft.com/office/word/2020/wordml/sdtdatahash" xmlns:w16se="http://schemas.microsoft.com/office/word/2015/wordml/symex" xmlns:wpg="http://schemas.microsoft.com/office/word/2010/wordprocessingGroup" xmlns:wpi="http://schemas.microsoft.com/office/word/2010/wordprocessingInk" xmlns:wne="http://schemas.microsoft.com/office/word/2006/wordml" xmlns:wps="http://schemas.microsoft.com/office/word/2010/wordprocessingShape" mc:Ignorable="w14 w15 w16se w16cid w16 w16cex w16sdtdh wp14">
   <w:footnote w:type="separator" w:id="-1">
     <w:p>
       <w:pPr>
@@ -2432,7 +2735,7 @@
 </file>
 
 <file path=word/numbering.xml><?xml version="1.0" encoding="utf-8"?>
-<w:numbering xmlns:wpc="http://schemas.microsoft.com/office/word/2010/wordprocessingCanvas" xmlns:cx="http://schemas.microsoft.com/office/drawing/2014/chartex" xmlns:cx1="http://schemas.microsoft.com/office/drawing/2015/9/8/chartex" xmlns:cx2="http://schemas.microsoft.com/office/drawing/2015/10/21/chartex" xmlns:cx3="http://schemas.microsoft.com/office/drawing/2016/5/9/chartex" xmlns:cx4="http://schemas.microsoft.com/office/drawing/2016/5/10/chartex" xmlns:cx5="http://schemas.microsoft.com/office/drawing/2016/5/11/chartex" xmlns:cx6="http://schemas.microsoft.com/office/drawing/2016/5/12/chartex" xmlns:cx7="http://schemas.microsoft.com/office/drawing/2016/5/13/chartex" xmlns:cx8="http://schemas.microsoft.com/office/drawing/2016/5/14/chartex" xmlns:mc="http://schemas.openxmlformats.org/markup-compatibility/2006" xmlns:aink="http://schemas.microsoft.com/office/drawing/2016/ink" xmlns:am3d="http://schemas.microsoft.com/office/drawing/2017/model3d" xmlns:o="urn:schemas-microsoft-com:office:office" xmlns:r="http://schemas.openxmlformats.org/officeDocument/2006/relationships" xmlns:m="http://schemas.openxmlformats.org/officeDocument/2006/math" xmlns:v="urn:schemas-microsoft-com:vml" xmlns:wp14="http://schemas.microsoft.com/office/word/2010/wordprocessingDrawing" xmlns:wp="http://schemas.openxmlformats.org/drawingml/2006/wordprocessingDrawing" xmlns:w10="urn:schemas-microsoft-com:office:word" xmlns:w="http://schemas.openxmlformats.org/wordprocessingml/2006/main" xmlns:w14="http://schemas.microsoft.com/office/word/2010/wordml" xmlns:w15="http://schemas.microsoft.com/office/word/2012/wordml" xmlns:w16cid="http://schemas.microsoft.com/office/word/2016/wordml/cid" xmlns:w16se="http://schemas.microsoft.com/office/word/2015/wordml/symex" xmlns:wpg="http://schemas.microsoft.com/office/word/2010/wordprocessingGroup" xmlns:wpi="http://schemas.microsoft.com/office/word/2010/wordprocessingInk" xmlns:wne="http://schemas.microsoft.com/office/word/2006/wordml" xmlns:wps="http://schemas.microsoft.com/office/word/2010/wordprocessingShape" mc:Ignorable="w14 w15 w16se w16cid wp14">
+<w:numbering xmlns:wpc="http://schemas.microsoft.com/office/word/2010/wordprocessingCanvas" xmlns:cx="http://schemas.microsoft.com/office/drawing/2014/chartex" xmlns:cx1="http://schemas.microsoft.com/office/drawing/2015/9/8/chartex" xmlns:cx2="http://schemas.microsoft.com/office/drawing/2015/10/21/chartex" xmlns:cx3="http://schemas.microsoft.com/office/drawing/2016/5/9/chartex" xmlns:cx4="http://schemas.microsoft.com/office/drawing/2016/5/10/chartex" xmlns:cx5="http://schemas.microsoft.com/office/drawing/2016/5/11/chartex" xmlns:cx6="http://schemas.microsoft.com/office/drawing/2016/5/12/chartex" xmlns:cx7="http://schemas.microsoft.com/office/drawing/2016/5/13/chartex" xmlns:cx8="http://schemas.microsoft.com/office/drawing/2016/5/14/chartex" xmlns:mc="http://schemas.openxmlformats.org/markup-compatibility/2006" xmlns:aink="http://schemas.microsoft.com/office/drawing/2016/ink" xmlns:am3d="http://schemas.microsoft.com/office/drawing/2017/model3d" xmlns:o="urn:schemas-microsoft-com:office:office" xmlns:r="http://schemas.openxmlformats.org/officeDocument/2006/relationships" xmlns:m="http://schemas.openxmlformats.org/officeDocument/2006/math" xmlns:v="urn:schemas-microsoft-com:vml" xmlns:wp14="http://schemas.microsoft.com/office/word/2010/wordprocessingDrawing" xmlns:wp="http://schemas.openxmlformats.org/drawingml/2006/wordprocessingDrawing" xmlns:w10="urn:schemas-microsoft-com:office:word" xmlns:w="http://schemas.openxmlformats.org/wordprocessingml/2006/main" xmlns:w14="http://schemas.microsoft.com/office/word/2010/wordml" xmlns:w15="http://schemas.microsoft.com/office/word/2012/wordml" xmlns:w16cex="http://schemas.microsoft.com/office/word/2018/wordml/cex" xmlns:w16cid="http://schemas.microsoft.com/office/word/2016/wordml/cid" xmlns:w16="http://schemas.microsoft.com/office/word/2018/wordml" xmlns:w16sdtdh="http://schemas.microsoft.com/office/word/2020/wordml/sdtdatahash" xmlns:w16se="http://schemas.microsoft.com/office/word/2015/wordml/symex" xmlns:wpg="http://schemas.microsoft.com/office/word/2010/wordprocessingGroup" xmlns:wpi="http://schemas.microsoft.com/office/word/2010/wordprocessingInk" xmlns:wne="http://schemas.microsoft.com/office/word/2006/wordml" xmlns:wps="http://schemas.microsoft.com/office/word/2010/wordprocessingShape" mc:Ignorable="w14 w15 w16se w16cid w16 w16cex w16sdtdh wp14">
   <w:abstractNum w:abstractNumId="0" w15:restartNumberingAfterBreak="0">
     <w:nsid w:val="0CB34F41"/>
     <w:multiLevelType w:val="hybridMultilevel"/>
@@ -2669,7 +2972,7 @@
 </file>
 
 <file path=word/styles.xml><?xml version="1.0" encoding="utf-8"?>
-<w:styles xmlns:mc="http://schemas.openxmlformats.org/markup-compatibility/2006" xmlns:r="http://schemas.openxmlformats.org/officeDocument/2006/relationships" xmlns:w="http://schemas.openxmlformats.org/wordprocessingml/2006/main" xmlns:w14="http://schemas.microsoft.com/office/word/2010/wordml" xmlns:w15="http://schemas.microsoft.com/office/word/2012/wordml" xmlns:w16cid="http://schemas.microsoft.com/office/word/2016/wordml/cid" xmlns:w16se="http://schemas.microsoft.com/office/word/2015/wordml/symex" mc:Ignorable="w14 w15 w16se w16cid">
+<w:styles xmlns:mc="http://schemas.openxmlformats.org/markup-compatibility/2006" xmlns:r="http://schemas.openxmlformats.org/officeDocument/2006/relationships" xmlns:w="http://schemas.openxmlformats.org/wordprocessingml/2006/main" xmlns:w14="http://schemas.microsoft.com/office/word/2010/wordml" xmlns:w15="http://schemas.microsoft.com/office/word/2012/wordml" xmlns:w16cex="http://schemas.microsoft.com/office/word/2018/wordml/cex" xmlns:w16cid="http://schemas.microsoft.com/office/word/2016/wordml/cid" xmlns:w16="http://schemas.microsoft.com/office/word/2018/wordml" xmlns:w16sdtdh="http://schemas.microsoft.com/office/word/2020/wordml/sdtdatahash" xmlns:w16se="http://schemas.microsoft.com/office/word/2015/wordml/symex" mc:Ignorable="w14 w15 w16se w16cid w16 w16cex w16sdtdh">
   <w:docDefaults>
     <w:rPrDefault>
       <w:rPr>
@@ -2686,7 +2989,7 @@
       </w:pPr>
     </w:pPrDefault>
   </w:docDefaults>
-  <w:latentStyles w:defLockedState="0" w:defUIPriority="99" w:defSemiHidden="0" w:defUnhideWhenUsed="0" w:defQFormat="0" w:count="375">
+  <w:latentStyles w:defLockedState="0" w:defUIPriority="99" w:defSemiHidden="0" w:defUnhideWhenUsed="0" w:defQFormat="0" w:count="376">
     <w:lsdException w:name="Normal" w:uiPriority="0" w:qFormat="1"/>
     <w:lsdException w:name="heading 1" w:uiPriority="9" w:qFormat="1"/>
     <w:lsdException w:name="heading 2" w:semiHidden="1" w:uiPriority="0" w:unhideWhenUsed="1" w:qFormat="1"/>
@@ -2792,7 +3095,6 @@
     <w:lsdException w:name="HTML Sample" w:semiHidden="1" w:unhideWhenUsed="1"/>
     <w:lsdException w:name="HTML Typewriter" w:semiHidden="1" w:unhideWhenUsed="1"/>
     <w:lsdException w:name="HTML Variable" w:semiHidden="1" w:unhideWhenUsed="1"/>
-    <w:lsdException w:name="Normal Table" w:semiHidden="1" w:unhideWhenUsed="1"/>
     <w:lsdException w:name="annotation subject" w:semiHidden="1" w:unhideWhenUsed="1"/>
     <w:lsdException w:name="No List" w:semiHidden="1" w:unhideWhenUsed="1"/>
     <w:lsdException w:name="Outline List 1" w:semiHidden="1" w:unhideWhenUsed="1"/>
@@ -2839,10 +3141,8 @@
     <w:lsdException w:name="Table Subtle 2" w:semiHidden="1" w:unhideWhenUsed="1"/>
     <w:lsdException w:name="Table Web 1" w:semiHidden="1" w:unhideWhenUsed="1"/>
     <w:lsdException w:name="Table Web 2" w:semiHidden="1" w:unhideWhenUsed="1"/>
-    <w:lsdException w:name="Table Web 3" w:semiHidden="1" w:unhideWhenUsed="1"/>
     <w:lsdException w:name="Balloon Text" w:semiHidden="1" w:unhideWhenUsed="1"/>
     <w:lsdException w:name="Table Grid" w:uiPriority="39"/>
-    <w:lsdException w:name="Table Theme" w:semiHidden="1" w:unhideWhenUsed="1"/>
     <w:lsdException w:name="Placeholder Text" w:semiHidden="1"/>
     <w:lsdException w:name="No Spacing" w:uiPriority="1" w:qFormat="1"/>
     <w:lsdException w:name="Light Shading" w:uiPriority="60"/>
@@ -3062,6 +3362,7 @@
     <w:lsdException w:name="Smart Hyperlink" w:semiHidden="1" w:unhideWhenUsed="1"/>
     <w:lsdException w:name="Hashtag" w:semiHidden="1" w:unhideWhenUsed="1"/>
     <w:lsdException w:name="Unresolved Mention" w:semiHidden="1" w:unhideWhenUsed="1"/>
+    <w:lsdException w:name="Smart Link" w:semiHidden="1" w:unhideWhenUsed="1"/>
   </w:latentStyles>
   <w:style w:type="paragraph" w:default="1" w:styleId="Norml">
     <w:name w:val="Normal"/>

</xml_diff>

<commit_message>
Dokumentacio elso nagy fejezet
</commit_message>
<xml_diff>
--- a/Dokumentacio.docx
+++ b/Dokumentacio.docx
@@ -1221,6 +1221,26 @@
     </w:p>
     <w:p>
       <w:pPr>
+        <w:jc w:val="left"/>
+        <w:rPr>
+          <w:b/>
+          <w:i/>
+          <w:color w:val="000000" w:themeColor="text1"/>
+          <w:lang w:val="en-US" w:eastAsia="hu-HU"/>
+        </w:rPr>
+      </w:pPr>
+      <w:r>
+        <w:rPr>
+          <w:b/>
+          <w:i/>
+          <w:color w:val="000000" w:themeColor="text1"/>
+          <w:lang w:eastAsia="hu-HU"/>
+        </w:rPr>
+        <w:t>//TODO csak 4-5 kell</w:t>
+      </w:r>
+    </w:p>
+    <w:p>
+      <w:pPr>
         <w:spacing w:before="0"/>
         <w:rPr>
           <w:i/>
@@ -1248,6 +1268,14 @@
           <w:color w:val="000000" w:themeColor="text1"/>
           <w:lang w:eastAsia="hu-HU"/>
         </w:rPr>
+        <w:t xml:space="preserve">program, </w:t>
+      </w:r>
+      <w:r>
+        <w:rPr>
+          <w:i/>
+          <w:color w:val="000000" w:themeColor="text1"/>
+          <w:lang w:eastAsia="hu-HU"/>
+        </w:rPr>
         <w:t>assembly, futtatás, aszinkron</w:t>
       </w:r>
       <w:r>
@@ -1282,7 +1310,7 @@
           <w:color w:val="000000" w:themeColor="text1"/>
           <w:lang w:eastAsia="hu-HU"/>
         </w:rPr>
-        <w:t>,</w:t>
+        <w:t xml:space="preserve">, </w:t>
       </w:r>
     </w:p>
     <w:p>
@@ -1587,6 +1615,57 @@
         </w:rPr>
         <w:tab/>
       </w:r>
+      <w:r>
+        <w:rPr>
+          <w:rFonts w:cs="Times New Roman"/>
+          <w:szCs w:val="24"/>
+        </w:rPr>
+        <w:t>8</w:t>
+      </w:r>
+      <w:bookmarkStart w:id="0" w:name="_GoBack"/>
+      <w:bookmarkEnd w:id="0"/>
+    </w:p>
+    <w:p>
+      <w:pPr>
+        <w:pStyle w:val="Listaszerbekezds"/>
+        <w:numPr>
+          <w:ilvl w:val="0"/>
+          <w:numId w:val="11"/>
+        </w:numPr>
+        <w:tabs>
+          <w:tab w:val="center" w:leader="dot" w:pos="28350"/>
+        </w:tabs>
+        <w:spacing w:before="0" w:after="160" w:line="259" w:lineRule="auto"/>
+        <w:ind w:left="357" w:hanging="357"/>
+        <w:jc w:val="left"/>
+        <w:rPr>
+          <w:rFonts w:cs="Times New Roman"/>
+          <w:szCs w:val="24"/>
+        </w:rPr>
+      </w:pPr>
+      <w:proofErr w:type="spellStart"/>
+      <w:r>
+        <w:rPr>
+          <w:rFonts w:cs="Times New Roman"/>
+          <w:szCs w:val="24"/>
+        </w:rPr>
+        <w:t>Asd</w:t>
+      </w:r>
+      <w:proofErr w:type="spellEnd"/>
+      <w:r>
+        <w:rPr>
+          <w:rFonts w:cs="Times New Roman"/>
+          <w:szCs w:val="24"/>
+        </w:rPr>
+        <w:t xml:space="preserve"> //TODO</w:t>
+      </w:r>
+      <w:r>
+        <w:rPr>
+          <w:rFonts w:cs="Times New Roman"/>
+          <w:szCs w:val="24"/>
+        </w:rPr>
+        <w:tab/>
+      </w:r>
     </w:p>
     <w:p>
       <w:pPr>
@@ -1880,7 +1959,6 @@
         <w:rPr>
           <w:rFonts w:ascii="Arial" w:hAnsi="Arial"/>
           <w:b/>
-          <w:i/>
           <w:color w:val="000000" w:themeColor="text1"/>
           <w:sz w:val="28"/>
           <w:szCs w:val="28"/>
@@ -1892,7 +1970,6 @@
         <w:rPr>
           <w:rFonts w:ascii="Arial" w:hAnsi="Arial"/>
           <w:b/>
-          <w:i/>
           <w:color w:val="000000" w:themeColor="text1"/>
           <w:sz w:val="28"/>
           <w:szCs w:val="28"/>
@@ -1905,7 +1982,6 @@
         <w:rPr>
           <w:rFonts w:ascii="Arial" w:hAnsi="Arial"/>
           <w:b/>
-          <w:i/>
           <w:color w:val="000000" w:themeColor="text1"/>
           <w:sz w:val="28"/>
           <w:szCs w:val="28"/>
@@ -1918,7 +1994,6 @@
         <w:rPr>
           <w:rFonts w:ascii="Arial" w:hAnsi="Arial"/>
           <w:b/>
-          <w:i/>
           <w:color w:val="000000" w:themeColor="text1"/>
           <w:sz w:val="28"/>
           <w:szCs w:val="28"/>
@@ -2812,10 +2887,43 @@
       <w:r>
         <w:rPr>
           <w:rFonts w:ascii="Arial" w:hAnsi="Arial"/>
+          <w:b/>
+          <w:szCs w:val="24"/>
+        </w:rPr>
+        <w:t>//</w:t>
+      </w:r>
+      <w:proofErr w:type="gramStart"/>
+      <w:r>
+        <w:rPr>
+          <w:rFonts w:ascii="Arial" w:hAnsi="Arial"/>
+          <w:b/>
+          <w:szCs w:val="24"/>
+        </w:rPr>
+        <w:t>TODO</w:t>
+      </w:r>
+      <w:r>
+        <w:rPr>
+          <w:rFonts w:ascii="Arial" w:hAnsi="Arial"/>
+          <w:b/>
+          <w:szCs w:val="24"/>
+        </w:rPr>
+        <w:t>ref</w:t>
+      </w:r>
+      <w:r>
+        <w:rPr>
+          <w:rFonts w:ascii="Arial" w:hAnsi="Arial"/>
+          <w:szCs w:val="24"/>
+        </w:rPr>
+        <w:t>:</w:t>
+      </w:r>
+      <w:r>
+        <w:rPr>
+          <w:rFonts w:ascii="Arial" w:hAnsi="Arial"/>
           <w:szCs w:val="24"/>
         </w:rPr>
         <w:t>https://www.researchgate.net/figure/A-brief-history-of-high-level-programming-languages-from-1956-to-2004_fig1_3248243</w:t>
       </w:r>
+      <w:proofErr w:type="gramEnd"/>
     </w:p>
     <w:p>
       <w:pPr>
@@ -3979,7 +4087,7 @@
           <w:b/>
           <w:szCs w:val="24"/>
         </w:rPr>
-        <w:t>1.</w:t>
+        <w:t xml:space="preserve">1.2. </w:t>
       </w:r>
       <w:r>
         <w:rPr>
@@ -3987,31 +4095,7 @@
           <w:b/>
           <w:szCs w:val="24"/>
         </w:rPr>
-        <w:t>2</w:t>
-      </w:r>
-      <w:r>
-        <w:rPr>
-          <w:rFonts w:ascii="Arial" w:hAnsi="Arial"/>
-          <w:b/>
-          <w:szCs w:val="24"/>
-        </w:rPr>
-        <w:t xml:space="preserve">. </w:t>
-      </w:r>
-      <w:r>
-        <w:rPr>
-          <w:rFonts w:ascii="Arial" w:hAnsi="Arial"/>
-          <w:b/>
-          <w:szCs w:val="24"/>
-        </w:rPr>
-        <w:t>Fejlesztői környeze</w:t>
-      </w:r>
-      <w:r>
-        <w:rPr>
-          <w:rFonts w:ascii="Arial" w:hAnsi="Arial"/>
-          <w:b/>
-          <w:szCs w:val="24"/>
-        </w:rPr>
-        <w:t>t</w:t>
+        <w:t>Fejlesztői környezet</w:t>
       </w:r>
     </w:p>
     <w:p>
@@ -4021,7 +4105,6 @@
         </w:tabs>
         <w:rPr>
           <w:rFonts w:ascii="Arial" w:hAnsi="Arial"/>
-          <w:b/>
           <w:szCs w:val="24"/>
         </w:rPr>
       </w:pPr>
@@ -4031,10 +4114,39 @@
           <w:b/>
           <w:szCs w:val="24"/>
         </w:rPr>
+        <w:t xml:space="preserve">//TODO </w:t>
+      </w:r>
+      <w:proofErr w:type="spellStart"/>
+      <w:r>
+        <w:rPr>
+          <w:rFonts w:ascii="Arial" w:hAnsi="Arial"/>
+          <w:b/>
+          <w:szCs w:val="24"/>
+        </w:rPr>
+        <w:t>ref</w:t>
+      </w:r>
+      <w:proofErr w:type="spellEnd"/>
+      <w:r>
+        <w:rPr>
+          <w:rFonts w:ascii="Arial" w:hAnsi="Arial"/>
+          <w:szCs w:val="24"/>
+        </w:rPr>
+        <w:t>:</w:t>
+      </w:r>
+      <w:r>
+        <w:rPr>
+          <w:rFonts w:ascii="Arial" w:hAnsi="Arial"/>
+          <w:szCs w:val="24"/>
+        </w:rPr>
+        <w:t xml:space="preserve"> </w:t>
+      </w:r>
+      <w:r>
+        <w:rPr>
+          <w:rFonts w:ascii="Arial" w:hAnsi="Arial"/>
+          <w:szCs w:val="24"/>
+        </w:rPr>
         <w:t>https://ak-akademia.hu/fejlesztoi-kornyezetek/</w:t>
       </w:r>
-      <w:bookmarkStart w:id="0" w:name="_GoBack"/>
-      <w:bookmarkEnd w:id="0"/>
     </w:p>
     <w:p>
       <w:pPr>
@@ -4198,14 +4310,7 @@
           <w:rFonts w:cs="Times New Roman"/>
           <w:szCs w:val="24"/>
         </w:rPr>
-        <w:t>a programozási nyelvnek</w:t>
-      </w:r>
-      <w:r>
-        <w:rPr>
-          <w:rFonts w:cs="Times New Roman"/>
-          <w:szCs w:val="24"/>
-        </w:rPr>
-        <w:t xml:space="preserve"> </w:t>
+        <w:t xml:space="preserve">a programozási nyelvnek </w:t>
       </w:r>
       <w:r>
         <w:rPr>
@@ -4226,21 +4331,7 @@
           <w:rFonts w:cs="Times New Roman"/>
           <w:szCs w:val="24"/>
         </w:rPr>
-        <w:t xml:space="preserve"> </w:t>
-      </w:r>
-      <w:r>
-        <w:rPr>
-          <w:rFonts w:cs="Times New Roman"/>
-          <w:szCs w:val="24"/>
-        </w:rPr>
-        <w:t>szükségünk</w:t>
-      </w:r>
-      <w:r>
-        <w:rPr>
-          <w:rFonts w:cs="Times New Roman"/>
-          <w:szCs w:val="24"/>
-        </w:rPr>
-        <w:t xml:space="preserve"> lehet egy futtatókörnyezetre is</w:t>
+        <w:t xml:space="preserve"> szükségünk lehet egy futtatókörnyezetre is</w:t>
       </w:r>
       <w:r>
         <w:rPr>
@@ -4315,35 +4406,7 @@
           <w:rFonts w:cs="Times New Roman"/>
           <w:szCs w:val="24"/>
         </w:rPr>
-        <w:t xml:space="preserve">azonban </w:t>
-      </w:r>
-      <w:r>
-        <w:rPr>
-          <w:rFonts w:cs="Times New Roman"/>
-          <w:szCs w:val="24"/>
-        </w:rPr>
-        <w:t>olyan fejlesztői környezetek</w:t>
-      </w:r>
-      <w:r>
-        <w:rPr>
-          <w:rFonts w:cs="Times New Roman"/>
-          <w:szCs w:val="24"/>
-        </w:rPr>
-        <w:t xml:space="preserve"> is</w:t>
-      </w:r>
-      <w:r>
-        <w:rPr>
-          <w:rFonts w:cs="Times New Roman"/>
-          <w:szCs w:val="24"/>
-        </w:rPr>
-        <w:t xml:space="preserve">, amik </w:t>
-      </w:r>
-      <w:r>
-        <w:rPr>
-          <w:rFonts w:cs="Times New Roman"/>
-          <w:szCs w:val="24"/>
-        </w:rPr>
-        <w:t xml:space="preserve">mindamellett, hogy </w:t>
+        <w:t xml:space="preserve">azonban olyan fejlesztői környezetek is, amik mindamellett, hogy </w:t>
       </w:r>
       <w:r>
         <w:rPr>
@@ -4364,21 +4427,7 @@
           <w:rFonts w:cs="Times New Roman"/>
           <w:szCs w:val="24"/>
         </w:rPr>
-        <w:t xml:space="preserve"> is </w:t>
-      </w:r>
-      <w:r>
-        <w:rPr>
-          <w:rFonts w:cs="Times New Roman"/>
-          <w:szCs w:val="24"/>
-        </w:rPr>
-        <w:t>„ismerik”</w:t>
-      </w:r>
-      <w:r>
-        <w:rPr>
-          <w:rFonts w:cs="Times New Roman"/>
-          <w:szCs w:val="24"/>
-        </w:rPr>
-        <w:t xml:space="preserve">, ami miatt még több segítséget </w:t>
+        <w:t xml:space="preserve"> is „ismerik”, ami miatt még több segítséget </w:t>
       </w:r>
       <w:r>
         <w:rPr>
@@ -4392,14 +4441,7 @@
           <w:rFonts w:cs="Times New Roman"/>
           <w:szCs w:val="24"/>
         </w:rPr>
-        <w:t xml:space="preserve"> nyújtani. Képesek például </w:t>
-      </w:r>
-      <w:r>
-        <w:rPr>
-          <w:rFonts w:cs="Times New Roman"/>
-          <w:szCs w:val="24"/>
-        </w:rPr>
-        <w:t>a programkód gépelése közben vétett hibákat jelezni</w:t>
+        <w:t xml:space="preserve"> nyújtani. Képesek például a programkód gépelése közben vétett hibákat jelezni</w:t>
       </w:r>
       <w:r>
         <w:rPr>
@@ -4441,21 +4483,7 @@
           <w:rFonts w:cs="Times New Roman"/>
           <w:szCs w:val="24"/>
         </w:rPr>
-        <w:t xml:space="preserve">nyelv kulcs szavait, képes velük </w:t>
-      </w:r>
-      <w:r>
-        <w:rPr>
-          <w:rFonts w:cs="Times New Roman"/>
-          <w:szCs w:val="24"/>
-        </w:rPr>
-        <w:t>a fejlesztő</w:t>
-      </w:r>
-      <w:r>
-        <w:rPr>
-          <w:rFonts w:cs="Times New Roman"/>
-          <w:szCs w:val="24"/>
-        </w:rPr>
-        <w:t xml:space="preserve"> a program futása közben belelátni a számítógép memóriájának bizonyos részeibe (</w:t>
+        <w:t>nyelv kulcs szavait, képes velük a fejlesztő a program futása közben belelátni a számítógép memóriájának bizonyos részeibe (</w:t>
       </w:r>
       <w:proofErr w:type="spellStart"/>
       <w:r>
@@ -4513,28 +4541,14 @@
           <w:rFonts w:cs="Times New Roman"/>
           <w:szCs w:val="24"/>
         </w:rPr>
-        <w:t>integrált fejlesztői környezetek</w:t>
-      </w:r>
-      <w:r>
-        <w:rPr>
-          <w:rFonts w:cs="Times New Roman"/>
-          <w:szCs w:val="24"/>
-        </w:rPr>
-        <w:t>nek</w:t>
-      </w:r>
-      <w:r>
-        <w:rPr>
-          <w:rFonts w:cs="Times New Roman"/>
-          <w:szCs w:val="24"/>
-        </w:rPr>
-        <w:t xml:space="preserve"> </w:t>
-      </w:r>
-      <w:r>
-        <w:rPr>
-          <w:rFonts w:cs="Times New Roman"/>
-          <w:szCs w:val="24"/>
-        </w:rPr>
-        <w:t>hívják</w:t>
+        <w:t>integrált fejlesztői környezeteknek</w:t>
+      </w:r>
+      <w:r>
+        <w:rPr>
+          <w:rFonts w:cs="Times New Roman"/>
+          <w:szCs w:val="24"/>
+        </w:rPr>
+        <w:t xml:space="preserve"> hívják</w:t>
       </w:r>
       <w:r>
         <w:rPr>
@@ -4639,10 +4653,30 @@
         </w:rPr>
       </w:pPr>
       <w:r>
-        <w:t xml:space="preserve">1.1. </w:t>
-      </w:r>
-      <w:r>
-        <w:t>ábra: integrált fejlesztői környezet javaslata</w:t>
+        <w:t>1.</w:t>
+      </w:r>
+      <w:r>
+        <w:t>2</w:t>
+      </w:r>
+      <w:r>
+        <w:t xml:space="preserve">. ábra: </w:t>
+      </w:r>
+      <w:r>
+        <w:t xml:space="preserve">a Visual </w:t>
+      </w:r>
+      <w:proofErr w:type="spellStart"/>
+      <w:r>
+        <w:t>Studio</w:t>
+      </w:r>
+      <w:proofErr w:type="spellEnd"/>
+      <w:r>
+        <w:t xml:space="preserve"> egy hibajelzése és </w:t>
+      </w:r>
+      <w:r>
+        <w:t>egy kiegészítő</w:t>
+      </w:r>
+      <w:r>
+        <w:t xml:space="preserve"> javaslata</w:t>
       </w:r>
     </w:p>
     <w:p>
@@ -4653,7 +4687,726 @@
         <w:rPr>
           <w:rFonts w:cs="Times New Roman"/>
           <w:szCs w:val="24"/>
+        </w:rPr>
+      </w:pPr>
+      <w:r>
+        <w:rPr>
+          <w:rFonts w:cs="Times New Roman"/>
+          <w:szCs w:val="24"/>
+        </w:rPr>
+        <w:t xml:space="preserve">A fejlesztői környezet tehát egy olyan </w:t>
+      </w:r>
+      <w:r>
+        <w:rPr>
+          <w:rFonts w:cs="Times New Roman"/>
+          <w:szCs w:val="24"/>
+        </w:rPr>
+        <w:t>szoftver</w:t>
+      </w:r>
+      <w:r>
+        <w:rPr>
+          <w:rFonts w:cs="Times New Roman"/>
+          <w:szCs w:val="24"/>
+        </w:rPr>
+        <w:t xml:space="preserve">, ami a programozóknak </w:t>
+      </w:r>
+      <w:r>
+        <w:rPr>
+          <w:rFonts w:cs="Times New Roman"/>
+          <w:szCs w:val="24"/>
+        </w:rPr>
+        <w:t xml:space="preserve">hatalmas segítséget nyújt </w:t>
+      </w:r>
+      <w:r>
+        <w:rPr>
+          <w:rFonts w:cs="Times New Roman"/>
+          <w:szCs w:val="24"/>
+        </w:rPr>
+        <w:t>a programok fejlesztésében, javításában</w:t>
+      </w:r>
+      <w:r>
+        <w:rPr>
+          <w:rFonts w:cs="Times New Roman"/>
+          <w:szCs w:val="24"/>
+        </w:rPr>
+        <w:t>. A szakdolgozatom programkódját a C</w:t>
+      </w:r>
+      <w:r>
+        <w:rPr>
+          <w:rFonts w:cs="Times New Roman"/>
+          <w:szCs w:val="24"/>
           <w:lang w:val="en-US"/>
+        </w:rPr>
+        <w:t xml:space="preserve"># </w:t>
+      </w:r>
+      <w:r>
+        <w:rPr>
+          <w:rFonts w:cs="Times New Roman"/>
+          <w:szCs w:val="24"/>
+        </w:rPr>
+        <w:t>programozási nyelv</w:t>
+      </w:r>
+      <w:r>
+        <w:rPr>
+          <w:rFonts w:cs="Times New Roman"/>
+          <w:szCs w:val="24"/>
+        </w:rPr>
+        <w:t xml:space="preserve"> </w:t>
+      </w:r>
+      <w:r>
+        <w:rPr>
+          <w:rFonts w:cs="Times New Roman"/>
+          <w:szCs w:val="24"/>
+        </w:rPr>
+        <w:t xml:space="preserve">egy </w:t>
+      </w:r>
+      <w:r>
+        <w:rPr>
+          <w:rFonts w:cs="Times New Roman"/>
+          <w:szCs w:val="24"/>
+        </w:rPr>
+        <w:t>szintén Microsoft által készített integrált fejlesztői környezetét</w:t>
+      </w:r>
+      <w:r>
+        <w:rPr>
+          <w:rFonts w:cs="Times New Roman"/>
+          <w:szCs w:val="24"/>
+        </w:rPr>
+        <w:t xml:space="preserve">, a Visual </w:t>
+      </w:r>
+      <w:proofErr w:type="spellStart"/>
+      <w:r>
+        <w:rPr>
+          <w:rFonts w:cs="Times New Roman"/>
+          <w:szCs w:val="24"/>
+        </w:rPr>
+        <w:t>Studio</w:t>
+      </w:r>
+      <w:proofErr w:type="spellEnd"/>
+      <w:r>
+        <w:rPr>
+          <w:rFonts w:cs="Times New Roman"/>
+          <w:szCs w:val="24"/>
+        </w:rPr>
+        <w:t xml:space="preserve">-t </w:t>
+      </w:r>
+      <w:r>
+        <w:rPr>
+          <w:rFonts w:cs="Times New Roman"/>
+          <w:szCs w:val="24"/>
+        </w:rPr>
+        <w:t>használva</w:t>
+      </w:r>
+      <w:r>
+        <w:rPr>
+          <w:rFonts w:cs="Times New Roman"/>
+          <w:szCs w:val="24"/>
+        </w:rPr>
+        <w:t xml:space="preserve"> </w:t>
+      </w:r>
+      <w:r>
+        <w:rPr>
+          <w:rFonts w:cs="Times New Roman"/>
+          <w:szCs w:val="24"/>
+        </w:rPr>
+        <w:t>készítettem el.</w:t>
+      </w:r>
+    </w:p>
+    <w:p>
+      <w:pPr>
+        <w:tabs>
+          <w:tab w:val="right" w:leader="dot" w:pos="28350"/>
+        </w:tabs>
+        <w:rPr>
+          <w:rFonts w:ascii="Arial" w:hAnsi="Arial"/>
+          <w:b/>
+          <w:szCs w:val="24"/>
+        </w:rPr>
+      </w:pPr>
+      <w:r>
+        <w:rPr>
+          <w:rFonts w:ascii="Arial" w:hAnsi="Arial"/>
+          <w:b/>
+          <w:szCs w:val="24"/>
+        </w:rPr>
+        <w:t>1.</w:t>
+      </w:r>
+      <w:r>
+        <w:rPr>
+          <w:rFonts w:ascii="Arial" w:hAnsi="Arial"/>
+          <w:b/>
+          <w:szCs w:val="24"/>
+        </w:rPr>
+        <w:t>3</w:t>
+      </w:r>
+      <w:r>
+        <w:rPr>
+          <w:rFonts w:ascii="Arial" w:hAnsi="Arial"/>
+          <w:b/>
+          <w:szCs w:val="24"/>
+        </w:rPr>
+        <w:t xml:space="preserve">. </w:t>
+      </w:r>
+      <w:r>
+        <w:rPr>
+          <w:rFonts w:ascii="Arial" w:hAnsi="Arial"/>
+          <w:b/>
+          <w:szCs w:val="24"/>
+        </w:rPr>
+        <w:t>Keretrendszer</w:t>
+      </w:r>
+    </w:p>
+    <w:p>
+      <w:pPr>
+        <w:tabs>
+          <w:tab w:val="right" w:leader="dot" w:pos="28350"/>
+        </w:tabs>
+        <w:rPr>
+          <w:rFonts w:ascii="Arial" w:hAnsi="Arial"/>
+          <w:szCs w:val="24"/>
+        </w:rPr>
+      </w:pPr>
+      <w:r>
+        <w:rPr>
+          <w:rFonts w:ascii="Arial" w:hAnsi="Arial"/>
+          <w:szCs w:val="24"/>
+        </w:rPr>
+        <w:t xml:space="preserve">//TODO </w:t>
+      </w:r>
+      <w:proofErr w:type="spellStart"/>
+      <w:r>
+        <w:rPr>
+          <w:rFonts w:ascii="Arial" w:hAnsi="Arial"/>
+          <w:szCs w:val="24"/>
+        </w:rPr>
+        <w:t>ref</w:t>
+      </w:r>
+      <w:proofErr w:type="spellEnd"/>
+      <w:r>
+        <w:rPr>
+          <w:rFonts w:ascii="Arial" w:hAnsi="Arial"/>
+          <w:szCs w:val="24"/>
+        </w:rPr>
+        <w:t xml:space="preserve">: </w:t>
+      </w:r>
+      <w:hyperlink r:id="rId11" w:history="1">
+        <w:r>
+          <w:rPr>
+            <w:rStyle w:val="Hiperhivatkozs"/>
+            <w:rFonts w:ascii="Arial" w:hAnsi="Arial"/>
+            <w:szCs w:val="24"/>
+          </w:rPr>
+          <w:t>https://hackr.io/blog/what-is-frameworks</w:t>
+        </w:r>
+      </w:hyperlink>
+    </w:p>
+    <w:p>
+      <w:pPr>
+        <w:tabs>
+          <w:tab w:val="right" w:leader="dot" w:pos="28350"/>
+        </w:tabs>
+        <w:rPr>
+          <w:rFonts w:ascii="Arial" w:hAnsi="Arial"/>
+          <w:szCs w:val="24"/>
+        </w:rPr>
+      </w:pPr>
+      <w:r>
+        <w:rPr>
+          <w:rFonts w:ascii="Arial" w:hAnsi="Arial"/>
+          <w:szCs w:val="24"/>
+        </w:rPr>
+        <w:lastRenderedPageBreak/>
+        <w:t xml:space="preserve">//TODO </w:t>
+      </w:r>
+      <w:proofErr w:type="spellStart"/>
+      <w:r>
+        <w:rPr>
+          <w:rFonts w:ascii="Arial" w:hAnsi="Arial"/>
+          <w:szCs w:val="24"/>
+        </w:rPr>
+        <w:t>ref</w:t>
+      </w:r>
+      <w:proofErr w:type="spellEnd"/>
+      <w:r>
+        <w:rPr>
+          <w:rFonts w:ascii="Arial" w:hAnsi="Arial"/>
+          <w:szCs w:val="24"/>
+        </w:rPr>
+        <w:t xml:space="preserve">: </w:t>
+      </w:r>
+      <w:r>
+        <w:rPr>
+          <w:rFonts w:ascii="Arial" w:hAnsi="Arial"/>
+          <w:szCs w:val="24"/>
+        </w:rPr>
+        <w:t>https://hu.wikipedia.org/wiki/Szoftverkeretrendszer</w:t>
+      </w:r>
+    </w:p>
+    <w:p>
+      <w:pPr>
+        <w:tabs>
+          <w:tab w:val="right" w:leader="dot" w:pos="28350"/>
+        </w:tabs>
+        <w:rPr>
+          <w:rFonts w:cs="Times New Roman"/>
+          <w:szCs w:val="24"/>
+        </w:rPr>
+      </w:pPr>
+      <w:r>
+        <w:rPr>
+          <w:rFonts w:cs="Times New Roman"/>
+          <w:szCs w:val="24"/>
+        </w:rPr>
+        <w:t>Egy nagy projekt megírása sok profi programozónak is rengeteg időbe telik</w:t>
+      </w:r>
+      <w:r>
+        <w:rPr>
+          <w:rFonts w:cs="Times New Roman"/>
+          <w:szCs w:val="24"/>
+        </w:rPr>
+        <w:t>, azonban léteznek módszerek, amikkel fejlesztés ideje lerövidíthető.</w:t>
+      </w:r>
+    </w:p>
+    <w:p>
+      <w:pPr>
+        <w:tabs>
+          <w:tab w:val="right" w:leader="dot" w:pos="28350"/>
+        </w:tabs>
+        <w:rPr>
+          <w:rFonts w:cs="Times New Roman"/>
+          <w:szCs w:val="24"/>
+        </w:rPr>
+      </w:pPr>
+      <w:r>
+        <w:rPr>
+          <w:rFonts w:cs="Times New Roman"/>
+          <w:szCs w:val="24"/>
+        </w:rPr>
+        <w:t xml:space="preserve">A programozók valamilyen hálózaton, például az interneten keresztül meg tudják osztani egymással elkészített munkáikat, ily módon ezt egy másik programozó már fel tudja használni programjában. Jó példa erre </w:t>
+      </w:r>
+      <w:r>
+        <w:rPr>
+          <w:rFonts w:cs="Times New Roman"/>
+          <w:szCs w:val="24"/>
+          <w:lang w:val="en-US"/>
+        </w:rPr>
+        <w:t xml:space="preserve">a </w:t>
+      </w:r>
+      <w:r>
+        <w:rPr>
+          <w:rFonts w:cs="Times New Roman"/>
+          <w:szCs w:val="24"/>
+        </w:rPr>
+        <w:t>majdnem</w:t>
+      </w:r>
+      <w:r>
+        <w:rPr>
+          <w:rFonts w:cs="Times New Roman"/>
+          <w:szCs w:val="24"/>
+          <w:lang w:val="en-US"/>
+        </w:rPr>
+        <w:t xml:space="preserve"> </w:t>
+      </w:r>
+      <w:r>
+        <w:rPr>
+          <w:rFonts w:cs="Times New Roman"/>
+          <w:szCs w:val="24"/>
+        </w:rPr>
+        <w:t>minden</w:t>
+      </w:r>
+      <w:r>
+        <w:rPr>
+          <w:rFonts w:cs="Times New Roman"/>
+          <w:szCs w:val="24"/>
+        </w:rPr>
+        <w:t xml:space="preserve"> programozási nyelvben megtalálható </w:t>
+      </w:r>
+      <w:proofErr w:type="spellStart"/>
+      <w:r>
+        <w:rPr>
+          <w:rFonts w:cs="Times New Roman"/>
+          <w:szCs w:val="24"/>
+        </w:rPr>
+        <w:t>Math</w:t>
+      </w:r>
+      <w:proofErr w:type="spellEnd"/>
+      <w:r>
+        <w:rPr>
+          <w:rFonts w:cs="Times New Roman"/>
+          <w:szCs w:val="24"/>
+        </w:rPr>
+        <w:t xml:space="preserve"> könyvtár</w:t>
+      </w:r>
+      <w:r>
+        <w:rPr>
+          <w:rFonts w:cs="Times New Roman"/>
+          <w:szCs w:val="24"/>
+        </w:rPr>
+        <w:t xml:space="preserve">, ami matematikai függvényeket tartalmaz. Ennek </w:t>
+      </w:r>
+      <w:r>
+        <w:rPr>
+          <w:rFonts w:cs="Times New Roman"/>
+          <w:szCs w:val="24"/>
+        </w:rPr>
+        <w:t>köszönhetően,</w:t>
+      </w:r>
+      <w:r>
+        <w:rPr>
+          <w:rFonts w:cs="Times New Roman"/>
+          <w:szCs w:val="24"/>
+        </w:rPr>
+        <w:t xml:space="preserve"> ha egy programozó programjának fejlesztése során például hatványozni szeretne, nem kell a nulláról </w:t>
+      </w:r>
+      <w:r>
+        <w:rPr>
+          <w:rFonts w:cs="Times New Roman"/>
+          <w:szCs w:val="24"/>
+        </w:rPr>
+        <w:t xml:space="preserve">leprogramoznia egy hatványozás függvényt, használhatja a mások által megírt </w:t>
+      </w:r>
+      <w:proofErr w:type="spellStart"/>
+      <w:r>
+        <w:rPr>
+          <w:rFonts w:cs="Times New Roman"/>
+          <w:szCs w:val="24"/>
+        </w:rPr>
+        <w:t>Math</w:t>
+      </w:r>
+      <w:proofErr w:type="spellEnd"/>
+      <w:r>
+        <w:rPr>
+          <w:rFonts w:cs="Times New Roman"/>
+          <w:szCs w:val="24"/>
+        </w:rPr>
+        <w:t xml:space="preserve"> könyvtárat</w:t>
+      </w:r>
+      <w:r>
+        <w:rPr>
+          <w:rFonts w:cs="Times New Roman"/>
+          <w:szCs w:val="24"/>
+        </w:rPr>
+        <w:t>.</w:t>
+      </w:r>
+    </w:p>
+    <w:p>
+      <w:pPr>
+        <w:tabs>
+          <w:tab w:val="right" w:leader="dot" w:pos="28350"/>
+        </w:tabs>
+        <w:rPr>
+          <w:rFonts w:cs="Times New Roman"/>
+          <w:szCs w:val="24"/>
+        </w:rPr>
+      </w:pPr>
+      <w:r>
+        <w:rPr>
+          <w:rFonts w:cs="Times New Roman"/>
+          <w:szCs w:val="24"/>
+        </w:rPr>
+        <w:t>A könyvtárak</w:t>
+      </w:r>
+      <w:r>
+        <w:rPr>
+          <w:rFonts w:cs="Times New Roman"/>
+          <w:szCs w:val="24"/>
+        </w:rPr>
+        <w:t>nál még nagyobb segítséget tudnak nyújtani a keretrendszerek.</w:t>
+      </w:r>
+      <w:r>
+        <w:rPr>
+          <w:rFonts w:cs="Times New Roman"/>
+          <w:szCs w:val="24"/>
+        </w:rPr>
+        <w:t xml:space="preserve"> Ezek szintén programozók által készített</w:t>
+      </w:r>
+      <w:r>
+        <w:rPr>
+          <w:rFonts w:cs="Times New Roman"/>
+          <w:szCs w:val="24"/>
+        </w:rPr>
+        <w:t>, de a könyvtáraknál jóval bővebb</w:t>
+      </w:r>
+      <w:r>
+        <w:rPr>
+          <w:rFonts w:cs="Times New Roman"/>
+          <w:szCs w:val="24"/>
+        </w:rPr>
+        <w:t xml:space="preserve"> rendszerek, amik sok más programozást segítő eszközt</w:t>
+      </w:r>
+      <w:r>
+        <w:rPr>
+          <w:rFonts w:cs="Times New Roman"/>
+          <w:szCs w:val="24"/>
+        </w:rPr>
+        <w:t xml:space="preserve"> is</w:t>
+      </w:r>
+      <w:r>
+        <w:rPr>
+          <w:rFonts w:cs="Times New Roman"/>
+          <w:szCs w:val="24"/>
+        </w:rPr>
+        <w:t xml:space="preserve"> tartalmaznak, ilyenek például az API-k (//TODO RÉSZLETEZZEM??). A keretrendszerek</w:t>
+      </w:r>
+      <w:r>
+        <w:rPr>
+          <w:rFonts w:cs="Times New Roman"/>
+          <w:szCs w:val="24"/>
+        </w:rPr>
+        <w:t xml:space="preserve"> </w:t>
+      </w:r>
+      <w:r>
+        <w:rPr>
+          <w:rFonts w:cs="Times New Roman"/>
+          <w:szCs w:val="24"/>
+        </w:rPr>
+        <w:t xml:space="preserve">általános </w:t>
+      </w:r>
+      <w:proofErr w:type="spellStart"/>
+      <w:r>
+        <w:rPr>
+          <w:rFonts w:cs="Times New Roman"/>
+          <w:szCs w:val="24"/>
+        </w:rPr>
+        <w:t>eszköztárat</w:t>
+      </w:r>
+      <w:proofErr w:type="spellEnd"/>
+      <w:r>
+        <w:rPr>
+          <w:rFonts w:cs="Times New Roman"/>
+          <w:szCs w:val="24"/>
+        </w:rPr>
+        <w:t xml:space="preserve"> biztosítanak, amik </w:t>
+      </w:r>
+      <w:r>
+        <w:rPr>
+          <w:rFonts w:cs="Times New Roman"/>
+          <w:szCs w:val="24"/>
+        </w:rPr>
+        <w:t>segítségével a</w:t>
+      </w:r>
+      <w:r>
+        <w:rPr>
+          <w:rFonts w:cs="Times New Roman"/>
+          <w:szCs w:val="24"/>
+        </w:rPr>
+        <w:t xml:space="preserve"> </w:t>
+      </w:r>
+      <w:r>
+        <w:rPr>
+          <w:rFonts w:cs="Times New Roman"/>
+          <w:szCs w:val="24"/>
+        </w:rPr>
+        <w:t>fejlesztőne</w:t>
+      </w:r>
+      <w:r>
+        <w:rPr>
+          <w:rFonts w:cs="Times New Roman"/>
+          <w:szCs w:val="24"/>
+        </w:rPr>
+        <w:t xml:space="preserve">k nincs szükség </w:t>
+      </w:r>
+      <w:r>
+        <w:rPr>
+          <w:rFonts w:cs="Times New Roman"/>
+          <w:szCs w:val="24"/>
+        </w:rPr>
+        <w:t xml:space="preserve">mindent a nulláról felépíteni, </w:t>
+      </w:r>
+      <w:r>
+        <w:rPr>
+          <w:rFonts w:cs="Times New Roman"/>
+          <w:szCs w:val="24"/>
+        </w:rPr>
+        <w:t>helyette</w:t>
+      </w:r>
+      <w:r>
+        <w:rPr>
+          <w:rFonts w:cs="Times New Roman"/>
+          <w:szCs w:val="24"/>
+        </w:rPr>
+        <w:t xml:space="preserve"> a lényegi </w:t>
+      </w:r>
+      <w:r>
+        <w:rPr>
+          <w:rFonts w:cs="Times New Roman"/>
+          <w:szCs w:val="24"/>
+        </w:rPr>
+        <w:t>részre, a funkciók implementálására fókuszálhat</w:t>
+      </w:r>
+      <w:r>
+        <w:rPr>
+          <w:rFonts w:cs="Times New Roman"/>
+          <w:szCs w:val="24"/>
+        </w:rPr>
+        <w:t xml:space="preserve"> nagyban lerövidítve ezzel a projekt fejlesztésének idejét. </w:t>
+      </w:r>
+      <w:r>
+        <w:rPr>
+          <w:rFonts w:cs="Times New Roman"/>
+          <w:szCs w:val="24"/>
+        </w:rPr>
+        <w:t>Egy</w:t>
+      </w:r>
+      <w:r>
+        <w:rPr>
+          <w:rFonts w:cs="Times New Roman"/>
+          <w:szCs w:val="24"/>
+        </w:rPr>
+        <w:t xml:space="preserve"> web</w:t>
+      </w:r>
+      <w:r>
+        <w:rPr>
+          <w:rFonts w:cs="Times New Roman"/>
+          <w:szCs w:val="24"/>
+        </w:rPr>
+        <w:t xml:space="preserve"> alkalmazás eseté</w:t>
+      </w:r>
+      <w:r>
+        <w:rPr>
+          <w:rFonts w:cs="Times New Roman"/>
+          <w:szCs w:val="24"/>
+        </w:rPr>
+        <w:t xml:space="preserve">ben például </w:t>
+      </w:r>
+      <w:r>
+        <w:rPr>
+          <w:rFonts w:cs="Times New Roman"/>
+          <w:szCs w:val="24"/>
+        </w:rPr>
+        <w:t xml:space="preserve">nem kell azzal foglalkozni, hogyan jeleníthetjük meg azt egy böngésző ablakban, helyette az időnket a lényegi részre, az alkalmazás funkcióinak fejlesztésére fordíthatjuk. </w:t>
+      </w:r>
+    </w:p>
+    <w:p>
+      <w:pPr>
+        <w:tabs>
+          <w:tab w:val="right" w:leader="dot" w:pos="28350"/>
+        </w:tabs>
+        <w:rPr>
+          <w:rFonts w:cs="Times New Roman"/>
+          <w:szCs w:val="24"/>
+        </w:rPr>
+      </w:pPr>
+      <w:r>
+        <w:rPr>
+          <w:rFonts w:cs="Times New Roman"/>
+          <w:szCs w:val="24"/>
+        </w:rPr>
+        <w:t xml:space="preserve">//TODO </w:t>
+      </w:r>
+      <w:proofErr w:type="spellStart"/>
+      <w:r>
+        <w:rPr>
+          <w:rFonts w:cs="Times New Roman"/>
+          <w:szCs w:val="24"/>
+        </w:rPr>
+        <w:t>blazor</w:t>
+      </w:r>
+      <w:proofErr w:type="spellEnd"/>
+    </w:p>
+    <w:p>
+      <w:pPr>
+        <w:tabs>
+          <w:tab w:val="right" w:leader="dot" w:pos="28350"/>
+        </w:tabs>
+        <w:rPr>
+          <w:rFonts w:cs="Times New Roman"/>
+          <w:szCs w:val="24"/>
+        </w:rPr>
+      </w:pPr>
+      <w:r>
+        <w:rPr>
+          <w:rFonts w:cs="Times New Roman"/>
+          <w:szCs w:val="24"/>
+        </w:rPr>
+        <w:t xml:space="preserve">Nagy különbség a kettő között, hogy </w:t>
+      </w:r>
+      <w:r>
+        <w:rPr>
+          <w:rFonts w:cs="Times New Roman"/>
+          <w:szCs w:val="24"/>
+        </w:rPr>
+        <w:t xml:space="preserve">könyvtárak </w:t>
+      </w:r>
+      <w:r>
+        <w:rPr>
+          <w:rFonts w:cs="Times New Roman"/>
+          <w:szCs w:val="24"/>
+        </w:rPr>
+        <w:t xml:space="preserve">esetében a programozó munkája lesz kibővítve máséval, a </w:t>
+      </w:r>
+      <w:r>
+        <w:rPr>
+          <w:rFonts w:cs="Times New Roman"/>
+          <w:szCs w:val="24"/>
+        </w:rPr>
+        <w:t>keretrendszerek</w:t>
+      </w:r>
+      <w:r>
+        <w:rPr>
+          <w:rFonts w:cs="Times New Roman"/>
+          <w:szCs w:val="24"/>
+        </w:rPr>
+        <w:t xml:space="preserve"> viszont</w:t>
+      </w:r>
+      <w:r>
+        <w:rPr>
+          <w:rFonts w:cs="Times New Roman"/>
+          <w:szCs w:val="24"/>
+        </w:rPr>
+        <w:t xml:space="preserve"> a </w:t>
+      </w:r>
+      <w:r>
+        <w:rPr>
+          <w:rFonts w:cs="Times New Roman"/>
+          <w:szCs w:val="24"/>
+        </w:rPr>
+        <w:t xml:space="preserve">programozó munkájával </w:t>
+      </w:r>
+      <w:r>
+        <w:rPr>
+          <w:rFonts w:cs="Times New Roman"/>
+          <w:szCs w:val="24"/>
+        </w:rPr>
+        <w:t>kiegészítve</w:t>
+      </w:r>
+      <w:r>
+        <w:rPr>
+          <w:rFonts w:cs="Times New Roman"/>
+          <w:szCs w:val="24"/>
+        </w:rPr>
+        <w:t xml:space="preserve"> épít</w:t>
+      </w:r>
+      <w:r>
+        <w:rPr>
+          <w:rFonts w:cs="Times New Roman"/>
+          <w:szCs w:val="24"/>
+        </w:rPr>
+        <w:t xml:space="preserve">enek fel egy </w:t>
+      </w:r>
+      <w:r>
+        <w:rPr>
+          <w:rFonts w:cs="Times New Roman"/>
+          <w:szCs w:val="24"/>
+        </w:rPr>
+        <w:t>működő programot</w:t>
+      </w:r>
+      <w:r>
+        <w:rPr>
+          <w:rFonts w:cs="Times New Roman"/>
+          <w:szCs w:val="24"/>
+        </w:rPr>
+        <w:t>.</w:t>
+      </w:r>
+    </w:p>
+    <w:p>
+      <w:pPr>
+        <w:tabs>
+          <w:tab w:val="right" w:leader="dot" w:pos="28350"/>
+        </w:tabs>
+        <w:rPr>
+          <w:rFonts w:cs="Times New Roman"/>
+          <w:szCs w:val="24"/>
         </w:rPr>
         <w:sectPr>
           <w:pgSz w:w="11906" w:h="16838"/>
@@ -4667,42 +5420,30 @@
           <w:rFonts w:cs="Times New Roman"/>
           <w:szCs w:val="24"/>
         </w:rPr>
-        <w:t xml:space="preserve">A fejlesztői környezet tehát egy olyan </w:t>
-      </w:r>
-      <w:r>
-        <w:rPr>
-          <w:rFonts w:cs="Times New Roman"/>
-          <w:szCs w:val="24"/>
-        </w:rPr>
-        <w:t>szoftver</w:t>
-      </w:r>
-      <w:r>
-        <w:rPr>
-          <w:rFonts w:cs="Times New Roman"/>
-          <w:szCs w:val="24"/>
-        </w:rPr>
-        <w:t xml:space="preserve">, ami a programozóknak </w:t>
-      </w:r>
-      <w:r>
-        <w:rPr>
-          <w:rFonts w:cs="Times New Roman"/>
-          <w:szCs w:val="24"/>
-        </w:rPr>
-        <w:t xml:space="preserve">hatalmas segítséget nyújt </w:t>
-      </w:r>
-      <w:r>
-        <w:rPr>
-          <w:rFonts w:cs="Times New Roman"/>
-          <w:szCs w:val="24"/>
-        </w:rPr>
-        <w:t>a programok fejlesztésében, javításában</w:t>
-      </w:r>
-      <w:r>
-        <w:rPr>
-          <w:rFonts w:cs="Times New Roman"/>
-          <w:szCs w:val="24"/>
-        </w:rPr>
-        <w:t>. A szakdolgozatom programkódját a C</w:t>
+        <w:t>A keretrendszerek használatának elsajátítás</w:t>
+      </w:r>
+      <w:r>
+        <w:rPr>
+          <w:rFonts w:cs="Times New Roman"/>
+          <w:szCs w:val="24"/>
+        </w:rPr>
+        <w:t xml:space="preserve">a nagyon meggyorsíthatja egy program fejlesztését, szükségtelen használata viszont csak ront a program </w:t>
+      </w:r>
+      <w:proofErr w:type="spellStart"/>
+      <w:r>
+        <w:rPr>
+          <w:rFonts w:cs="Times New Roman"/>
+          <w:szCs w:val="24"/>
+        </w:rPr>
+        <w:t>performanciáján</w:t>
+      </w:r>
+      <w:proofErr w:type="spellEnd"/>
+      <w:r>
+        <w:rPr>
+          <w:rFonts w:cs="Times New Roman"/>
+          <w:szCs w:val="24"/>
+        </w:rPr>
+        <w:t>. A szakdolgozatomhoz a C</w:t>
       </w:r>
       <w:r>
         <w:rPr>
@@ -4717,14 +5458,28 @@
           <w:rFonts w:cs="Times New Roman"/>
           <w:szCs w:val="24"/>
         </w:rPr>
-        <w:t>programozási nyelv</w:t>
-      </w:r>
-      <w:r>
-        <w:rPr>
-          <w:rFonts w:cs="Times New Roman"/>
-          <w:szCs w:val="24"/>
-        </w:rPr>
-        <w:t xml:space="preserve"> szintén Microsoft által készített integrált fejlesztői környezetét használva készítettem el.</w:t>
+        <w:t>programozási</w:t>
+      </w:r>
+      <w:r>
+        <w:rPr>
+          <w:rFonts w:cs="Times New Roman"/>
+          <w:szCs w:val="24"/>
+        </w:rPr>
+        <w:t xml:space="preserve"> nyelv keretrendszerét, a .NET keretrendszert használtam, ami a </w:t>
+      </w:r>
+      <w:r>
+        <w:rPr>
+          <w:rFonts w:cs="Times New Roman"/>
+          <w:szCs w:val="24"/>
+        </w:rPr>
+        <w:t xml:space="preserve">nagy eszköztárának </w:t>
+      </w:r>
+      <w:r>
+        <w:rPr>
+          <w:rFonts w:cs="Times New Roman"/>
+          <w:szCs w:val="24"/>
+        </w:rPr>
+        <w:t>köszönhetően meggyorsította munkámat.</w:t>
       </w:r>
     </w:p>
     <w:p>
@@ -7753,6 +8508,29 @@
       <w:szCs w:val="18"/>
     </w:rPr>
   </w:style>
+  <w:style w:type="character" w:styleId="Hiperhivatkozs">
+    <w:name w:val="Hyperlink"/>
+    <w:basedOn w:val="Bekezdsalapbettpusa"/>
+    <w:uiPriority w:val="99"/>
+    <w:unhideWhenUsed/>
+    <w:rsid w:val="00DE189F"/>
+    <w:rPr>
+      <w:color w:val="0563C1" w:themeColor="hyperlink"/>
+      <w:u w:val="single"/>
+    </w:rPr>
+  </w:style>
+  <w:style w:type="character" w:styleId="Feloldatlanmegemlts">
+    <w:name w:val="Unresolved Mention"/>
+    <w:basedOn w:val="Bekezdsalapbettpusa"/>
+    <w:uiPriority w:val="99"/>
+    <w:semiHidden/>
+    <w:unhideWhenUsed/>
+    <w:rsid w:val="00DE189F"/>
+    <w:rPr>
+      <w:color w:val="605E5C"/>
+      <w:shd w:val="clear" w:color="auto" w:fill="E1DFDD"/>
+    </w:rPr>
+  </w:style>
 </w:styles>
 </file>
 
@@ -8056,7 +8834,7 @@
 </file>
 
 <file path=customXml/itemProps1.xml><?xml version="1.0" encoding="utf-8"?>
-<ds:datastoreItem xmlns:ds="http://schemas.openxmlformats.org/officeDocument/2006/customXml" ds:itemID="{DEE49DA9-668F-40D9-8A7E-8BFEE5DE5F10}">
+<ds:datastoreItem xmlns:ds="http://schemas.openxmlformats.org/officeDocument/2006/customXml" ds:itemID="{CFF7D0A9-5949-4E22-94DC-5ACB7ADCD2BF}">
   <ds:schemaRefs>
     <ds:schemaRef ds:uri="http://schemas.openxmlformats.org/officeDocument/2006/bibliography"/>
   </ds:schemaRefs>

</xml_diff>

<commit_message>
Dokumentacio helyesirasi hibak fixalas
</commit_message>
<xml_diff>
--- a/Dokumentacio.docx
+++ b/Dokumentacio.docx
@@ -1706,6 +1706,7 @@
           <w:docPartUnique/>
         </w:docPartObj>
       </w:sdtPr>
+      <w:sdtEndPr/>
       <w:sdtContent>
         <w:p>
           <w:pPr>
@@ -4002,7 +4003,7 @@
                 <w:noProof/>
                 <w:webHidden/>
               </w:rPr>
-              <w:t>28</w:t>
+              <w:t>27</w:t>
             </w:r>
             <w:r>
               <w:rPr>
@@ -7247,10 +7248,10 @@
             <v:path o:extrusionok="f" gradientshapeok="t" o:connecttype="rect"/>
             <o:lock v:ext="edit" aspectratio="t"/>
           </v:shapetype>
-          <v:shape id="_x0000_i1278" type="#_x0000_t75" style="width:453.75pt;height:67.5pt" o:ole="">
+          <v:shape id="_x0000_i1025" type="#_x0000_t75" style="width:453.9pt;height:67.85pt" o:ole="">
             <v:imagedata r:id="rId9" o:title=""/>
           </v:shape>
-          <o:OLEObject Type="Embed" ProgID="Word.OpenDocumentText.12" ShapeID="_x0000_i1278" DrawAspect="Content" ObjectID="_1710691726" r:id="rId10"/>
+          <o:OLEObject Type="Embed" ProgID="Word.OpenDocumentText.12" ShapeID="_x0000_i1025" DrawAspect="Content" ObjectID="_1710689948" r:id="rId10"/>
         </w:object>
       </w:r>
     </w:p>
@@ -7338,10 +7339,10 @@
           <w:lang w:eastAsia="hu-HU"/>
         </w:rPr>
         <w:object w:dxaOrig="9070" w:dyaOrig="2250" w14:anchorId="03D71ED3">
-          <v:shape id="_x0000_i1279" type="#_x0000_t75" style="width:453.75pt;height:111.75pt" o:ole="">
+          <v:shape id="_x0000_i1026" type="#_x0000_t75" style="width:453.9pt;height:111.65pt" o:ole="">
             <v:imagedata r:id="rId11" o:title=""/>
           </v:shape>
-          <o:OLEObject Type="Embed" ProgID="Word.OpenDocumentText.12" ShapeID="_x0000_i1279" DrawAspect="Content" ObjectID="_1710691727" r:id="rId12"/>
+          <o:OLEObject Type="Embed" ProgID="Word.OpenDocumentText.12" ShapeID="_x0000_i1026" DrawAspect="Content" ObjectID="_1710689949" r:id="rId12"/>
         </w:object>
       </w:r>
     </w:p>
@@ -7815,10 +7816,10 @@
           <w:lang w:eastAsia="hu-HU"/>
         </w:rPr>
         <w:object w:dxaOrig="9070" w:dyaOrig="1939" w14:anchorId="175857F5">
-          <v:shape id="_x0000_i1337" type="#_x0000_t75" style="width:453.75pt;height:96.75pt" o:ole="">
+          <v:shape id="_x0000_i1027" type="#_x0000_t75" style="width:453.9pt;height:97.05pt" o:ole="">
             <v:imagedata r:id="rId13" o:title=""/>
           </v:shape>
-          <o:OLEObject Type="Embed" ProgID="Word.OpenDocumentText.12" ShapeID="_x0000_i1337" DrawAspect="Content" ObjectID="_1710691728" r:id="rId14"/>
+          <o:OLEObject Type="Embed" ProgID="Word.OpenDocumentText.12" ShapeID="_x0000_i1027" DrawAspect="Content" ObjectID="_1710689950" r:id="rId14"/>
         </w:object>
       </w:r>
     </w:p>
@@ -7862,10 +7863,10 @@
           <w:lang w:eastAsia="hu-HU"/>
         </w:rPr>
         <w:object w:dxaOrig="9070" w:dyaOrig="875" w14:anchorId="2AE179E5">
-          <v:shape id="_x0000_i1281" type="#_x0000_t75" style="width:453.75pt;height:43.5pt" o:ole="">
+          <v:shape id="_x0000_i1028" type="#_x0000_t75" style="width:453.9pt;height:43.85pt" o:ole="">
             <v:imagedata r:id="rId15" o:title=""/>
           </v:shape>
-          <o:OLEObject Type="Embed" ProgID="Word.OpenDocumentText.12" ShapeID="_x0000_i1281" DrawAspect="Content" ObjectID="_1710691729" r:id="rId16"/>
+          <o:OLEObject Type="Embed" ProgID="Word.OpenDocumentText.12" ShapeID="_x0000_i1028" DrawAspect="Content" ObjectID="_1710689951" r:id="rId16"/>
         </w:object>
       </w:r>
     </w:p>
@@ -7917,10 +7918,10 @@
           <w:lang w:eastAsia="hu-HU"/>
         </w:rPr>
         <w:object w:dxaOrig="9070" w:dyaOrig="2052" w14:anchorId="087D846C">
-          <v:shape id="_x0000_i1282" type="#_x0000_t75" style="width:453.75pt;height:102.75pt" o:ole="">
+          <v:shape id="_x0000_i1029" type="#_x0000_t75" style="width:453.9pt;height:102.25pt" o:ole="">
             <v:imagedata r:id="rId17" o:title=""/>
           </v:shape>
-          <o:OLEObject Type="Embed" ProgID="Word.OpenDocumentText.12" ShapeID="_x0000_i1282" DrawAspect="Content" ObjectID="_1710691730" r:id="rId18"/>
+          <o:OLEObject Type="Embed" ProgID="Word.OpenDocumentText.12" ShapeID="_x0000_i1029" DrawAspect="Content" ObjectID="_1710689952" r:id="rId18"/>
         </w:object>
       </w:r>
     </w:p>
@@ -8558,10 +8559,10 @@
           <w:lang w:eastAsia="hu-HU"/>
         </w:rPr>
         <w:object w:dxaOrig="9070" w:dyaOrig="3172" w14:anchorId="087E5892">
-          <v:shape id="_x0000_i1623" type="#_x0000_t75" style="width:453.75pt;height:158.25pt" o:ole="">
+          <v:shape id="_x0000_i1030" type="#_x0000_t75" style="width:453.9pt;height:158.6pt" o:ole="">
             <v:imagedata r:id="rId19" o:title=""/>
           </v:shape>
-          <o:OLEObject Type="Embed" ProgID="Word.OpenDocumentText.12" ShapeID="_x0000_i1623" DrawAspect="Content" ObjectID="_1710691731" r:id="rId20"/>
+          <o:OLEObject Type="Embed" ProgID="Word.OpenDocumentText.12" ShapeID="_x0000_i1030" DrawAspect="Content" ObjectID="_1710689953" r:id="rId20"/>
         </w:object>
       </w:r>
     </w:p>
@@ -8576,8 +8577,8 @@
       <w:pPr>
         <w:pStyle w:val="Cmsor3"/>
       </w:pPr>
-      <w:bookmarkStart w:id="37" w:name="_Toc98936108"/>
-      <w:bookmarkStart w:id="38" w:name="_Toc100071261"/>
+      <w:bookmarkStart w:id="37" w:name="_Toc100071261"/>
+      <w:bookmarkStart w:id="38" w:name="_Toc98936108"/>
       <w:r>
         <w:t>2.1.</w:t>
       </w:r>
@@ -8600,7 +8601,7 @@
       <w:r>
         <w:t>ystemWatcher</w:t>
       </w:r>
-      <w:bookmarkEnd w:id="38"/>
+      <w:bookmarkEnd w:id="37"/>
       <w:proofErr w:type="spellEnd"/>
     </w:p>
     <w:p>
@@ -8955,10 +8956,10 @@
           <w:lang w:eastAsia="hu-HU"/>
         </w:rPr>
         <w:object w:dxaOrig="9070" w:dyaOrig="2536" w14:anchorId="6E64BA6A">
-          <v:shape id="_x0000_i1751" type="#_x0000_t75" style="width:453.75pt;height:127.5pt" o:ole="">
+          <v:shape id="_x0000_i1031" type="#_x0000_t75" style="width:453.9pt;height:127.3pt" o:ole="">
             <v:imagedata r:id="rId21" o:title=""/>
           </v:shape>
-          <o:OLEObject Type="Embed" ProgID="Word.OpenDocumentText.12" ShapeID="_x0000_i1751" DrawAspect="Content" ObjectID="_1710691732" r:id="rId22"/>
+          <o:OLEObject Type="Embed" ProgID="Word.OpenDocumentText.12" ShapeID="_x0000_i1031" DrawAspect="Content" ObjectID="_1710689954" r:id="rId22"/>
         </w:object>
       </w:r>
     </w:p>
@@ -9133,10 +9134,10 @@
       </w:pPr>
       <w:r>
         <w:object w:dxaOrig="9070" w:dyaOrig="1544" w14:anchorId="63E04DE9">
-          <v:shape id="_x0000_i1752" type="#_x0000_t75" style="width:453.75pt;height:76.5pt" o:ole="">
+          <v:shape id="_x0000_i1032" type="#_x0000_t75" style="width:453.9pt;height:76.15pt" o:ole="">
             <v:imagedata r:id="rId23" o:title=""/>
           </v:shape>
-          <o:OLEObject Type="Embed" ProgID="Word.OpenDocumentText.12" ShapeID="_x0000_i1752" DrawAspect="Content" ObjectID="_1710691733" r:id="rId24"/>
+          <o:OLEObject Type="Embed" ProgID="Word.OpenDocumentText.12" ShapeID="_x0000_i1032" DrawAspect="Content" ObjectID="_1710689955" r:id="rId24"/>
         </w:object>
       </w:r>
       <w:r>
@@ -9411,10 +9412,10 @@
           <w:lang w:eastAsia="hu-HU"/>
         </w:rPr>
         <w:object w:dxaOrig="9070" w:dyaOrig="861" w14:anchorId="0583EC95">
-          <v:shape id="_x0000_i1754" type="#_x0000_t75" style="width:453.75pt;height:42.75pt" o:ole="">
+          <v:shape id="_x0000_i1033" type="#_x0000_t75" style="width:453.9pt;height:42.8pt" o:ole="">
             <v:imagedata r:id="rId25" o:title=""/>
           </v:shape>
-          <o:OLEObject Type="Embed" ProgID="Word.OpenDocumentText.12" ShapeID="_x0000_i1754" DrawAspect="Content" ObjectID="_1710691734" r:id="rId26"/>
+          <o:OLEObject Type="Embed" ProgID="Word.OpenDocumentText.12" ShapeID="_x0000_i1033" DrawAspect="Content" ObjectID="_1710689956" r:id="rId26"/>
         </w:object>
       </w:r>
     </w:p>
@@ -9460,10 +9461,10 @@
           <w:lang w:eastAsia="hu-HU"/>
         </w:rPr>
         <w:object w:dxaOrig="9070" w:dyaOrig="861" w14:anchorId="5A9C9C92">
-          <v:shape id="_x0000_i1755" type="#_x0000_t75" style="width:453.75pt;height:42.75pt" o:ole="">
+          <v:shape id="_x0000_i1034" type="#_x0000_t75" style="width:453.9pt;height:42.8pt" o:ole="">
             <v:imagedata r:id="rId27" o:title=""/>
           </v:shape>
-          <o:OLEObject Type="Embed" ProgID="Word.OpenDocumentText.12" ShapeID="_x0000_i1755" DrawAspect="Content" ObjectID="_1710691735" r:id="rId28"/>
+          <o:OLEObject Type="Embed" ProgID="Word.OpenDocumentText.12" ShapeID="_x0000_i1034" DrawAspect="Content" ObjectID="_1710689957" r:id="rId28"/>
         </w:object>
       </w:r>
     </w:p>
@@ -9565,10 +9566,10 @@
           <w:lang w:eastAsia="hu-HU"/>
         </w:rPr>
         <w:object w:dxaOrig="9070" w:dyaOrig="1338" w14:anchorId="2E53FB4D">
-          <v:shape id="_x0000_i1753" type="#_x0000_t75" style="width:453.75pt;height:66.75pt" o:ole="">
+          <v:shape id="_x0000_i1035" type="#_x0000_t75" style="width:453.9pt;height:66.8pt" o:ole="">
             <v:imagedata r:id="rId29" o:title=""/>
           </v:shape>
-          <o:OLEObject Type="Embed" ProgID="Word.OpenDocumentText.12" ShapeID="_x0000_i1753" DrawAspect="Content" ObjectID="_1710691736" r:id="rId30"/>
+          <o:OLEObject Type="Embed" ProgID="Word.OpenDocumentText.12" ShapeID="_x0000_i1035" DrawAspect="Content" ObjectID="_1710689958" r:id="rId30"/>
         </w:object>
       </w:r>
     </w:p>
@@ -9620,10 +9621,10 @@
           <w:lang w:eastAsia="hu-HU"/>
         </w:rPr>
         <w:object w:dxaOrig="9070" w:dyaOrig="1106" w14:anchorId="6B8FA30E">
-          <v:shape id="_x0000_i1756" type="#_x0000_t75" style="width:453.75pt;height:54.75pt" o:ole="">
+          <v:shape id="_x0000_i1036" type="#_x0000_t75" style="width:453.9pt;height:54.25pt" o:ole="">
             <v:imagedata r:id="rId31" o:title=""/>
           </v:shape>
-          <o:OLEObject Type="Embed" ProgID="Word.OpenDocumentText.12" ShapeID="_x0000_i1756" DrawAspect="Content" ObjectID="_1710691737" r:id="rId32"/>
+          <o:OLEObject Type="Embed" ProgID="Word.OpenDocumentText.12" ShapeID="_x0000_i1036" DrawAspect="Content" ObjectID="_1710689959" r:id="rId32"/>
         </w:object>
       </w:r>
     </w:p>
@@ -9643,7 +9644,7 @@
         <w:br w:type="page"/>
       </w:r>
     </w:p>
-    <w:bookmarkEnd w:id="37"/>
+    <w:bookmarkEnd w:id="38"/>
     <w:p/>
     <w:p>
       <w:pPr>
@@ -10036,10 +10037,10 @@
       </w:pPr>
       <w:r>
         <w:object w:dxaOrig="9070" w:dyaOrig="637" w14:anchorId="5D752B81">
-          <v:shape id="_x0000_i1290" type="#_x0000_t75" style="width:453.75pt;height:32.25pt" o:ole="">
+          <v:shape id="_x0000_i1037" type="#_x0000_t75" style="width:453.9pt;height:32.35pt" o:ole="">
             <v:imagedata r:id="rId33" o:title=""/>
           </v:shape>
-          <o:OLEObject Type="Embed" ProgID="Word.OpenDocumentText.12" ShapeID="_x0000_i1290" DrawAspect="Content" ObjectID="_1710691738" r:id="rId34"/>
+          <o:OLEObject Type="Embed" ProgID="Word.OpenDocumentText.12" ShapeID="_x0000_i1037" DrawAspect="Content" ObjectID="_1710689960" r:id="rId34"/>
         </w:object>
       </w:r>
     </w:p>
@@ -10084,10 +10085,10 @@
       </w:pPr>
       <w:r>
         <w:object w:dxaOrig="9070" w:dyaOrig="3593" w14:anchorId="68B660F7">
-          <v:shape id="_x0000_i1692" type="#_x0000_t75" style="width:453.75pt;height:179.25pt" o:ole="">
+          <v:shape id="_x0000_i1038" type="#_x0000_t75" style="width:453.9pt;height:179.5pt" o:ole="">
             <v:imagedata r:id="rId35" o:title=""/>
           </v:shape>
-          <o:OLEObject Type="Embed" ProgID="Word.OpenDocumentText.12" ShapeID="_x0000_i1692" DrawAspect="Content" ObjectID="_1710691739" r:id="rId36"/>
+          <o:OLEObject Type="Embed" ProgID="Word.OpenDocumentText.12" ShapeID="_x0000_i1038" DrawAspect="Content" ObjectID="_1710689961" r:id="rId36"/>
         </w:object>
       </w:r>
     </w:p>
@@ -10198,10 +10199,10 @@
           <w:lang w:eastAsia="hu-HU"/>
         </w:rPr>
         <w:object w:dxaOrig="9070" w:dyaOrig="1342" w14:anchorId="1759DE74">
-          <v:shape id="_x0000_i1292" type="#_x0000_t75" style="width:453.75pt;height:67.5pt" o:ole="">
+          <v:shape id="_x0000_i1039" type="#_x0000_t75" style="width:453.9pt;height:67.85pt" o:ole="">
             <v:imagedata r:id="rId37" o:title=""/>
           </v:shape>
-          <o:OLEObject Type="Embed" ProgID="Word.OpenDocumentText.12" ShapeID="_x0000_i1292" DrawAspect="Content" ObjectID="_1710691740" r:id="rId38"/>
+          <o:OLEObject Type="Embed" ProgID="Word.OpenDocumentText.12" ShapeID="_x0000_i1039" DrawAspect="Content" ObjectID="_1710689962" r:id="rId38"/>
         </w:object>
       </w:r>
     </w:p>
@@ -10516,10 +10517,10 @@
           <w:lang w:eastAsia="hu-HU"/>
         </w:rPr>
         <w:object w:dxaOrig="9070" w:dyaOrig="4149" w14:anchorId="666FF2AA">
-          <v:shape id="_x0000_i1696" type="#_x0000_t75" style="width:453.75pt;height:206.25pt" o:ole="">
+          <v:shape id="_x0000_i1040" type="#_x0000_t75" style="width:453.9pt;height:206.6pt" o:ole="">
             <v:imagedata r:id="rId39" o:title=""/>
           </v:shape>
-          <o:OLEObject Type="Embed" ProgID="Word.OpenDocumentText.12" ShapeID="_x0000_i1696" DrawAspect="Content" ObjectID="_1710691741" r:id="rId40"/>
+          <o:OLEObject Type="Embed" ProgID="Word.OpenDocumentText.12" ShapeID="_x0000_i1040" DrawAspect="Content" ObjectID="_1710689963" r:id="rId40"/>
         </w:object>
       </w:r>
       <w:bookmarkStart w:id="54" w:name="_Toc98936112"/>
@@ -10588,10 +10589,10 @@
       </w:pPr>
       <w:r>
         <w:object w:dxaOrig="9070" w:dyaOrig="2176" w14:anchorId="5CD83C9D">
-          <v:shape id="_x0000_i1698" type="#_x0000_t75" style="width:453.75pt;height:108.75pt" o:ole="">
+          <v:shape id="_x0000_i1041" type="#_x0000_t75" style="width:453.9pt;height:108.5pt" o:ole="">
             <v:imagedata r:id="rId41" o:title=""/>
           </v:shape>
-          <o:OLEObject Type="Embed" ProgID="Word.OpenDocumentText.12" ShapeID="_x0000_i1698" DrawAspect="Content" ObjectID="_1710691742" r:id="rId42"/>
+          <o:OLEObject Type="Embed" ProgID="Word.OpenDocumentText.12" ShapeID="_x0000_i1041" DrawAspect="Content" ObjectID="_1710689964" r:id="rId42"/>
         </w:object>
       </w:r>
     </w:p>
@@ -10609,10 +10610,10 @@
           <w:lang w:eastAsia="hu-HU"/>
         </w:rPr>
         <w:object w:dxaOrig="9070" w:dyaOrig="1767" w14:anchorId="1C6F17BB">
-          <v:shape id="_x0000_i1701" type="#_x0000_t75" style="width:453.75pt;height:88.5pt" o:ole="">
+          <v:shape id="_x0000_i1042" type="#_x0000_t75" style="width:453.9pt;height:88.7pt" o:ole="">
             <v:imagedata r:id="rId43" o:title=""/>
           </v:shape>
-          <o:OLEObject Type="Embed" ProgID="Word.OpenDocumentText.12" ShapeID="_x0000_i1701" DrawAspect="Content" ObjectID="_1710691743" r:id="rId44"/>
+          <o:OLEObject Type="Embed" ProgID="Word.OpenDocumentText.12" ShapeID="_x0000_i1042" DrawAspect="Content" ObjectID="_1710689965" r:id="rId44"/>
         </w:object>
       </w:r>
     </w:p>
@@ -11121,34 +11122,32 @@
         </w:rPr>
         <w:t>kell választanunk.</w:t>
       </w:r>
-      <w:bookmarkStart w:id="58" w:name="_GoBack"/>
+    </w:p>
+    <w:p>
+      <w:pPr>
+        <w:rPr>
+          <w:lang w:eastAsia="hu-HU"/>
+        </w:rPr>
+      </w:pPr>
+    </w:p>
+    <w:p>
+      <w:pPr>
+        <w:pStyle w:val="Cmsor3"/>
+      </w:pPr>
+      <w:bookmarkStart w:id="58" w:name="_Toc98936113"/>
+      <w:bookmarkStart w:id="59" w:name="_Toc100071266"/>
+      <w:r>
+        <w:t xml:space="preserve">2.2.1. </w:t>
+      </w:r>
+      <w:r>
+        <w:t xml:space="preserve">Service </w:t>
+      </w:r>
+      <w:proofErr w:type="spellStart"/>
+      <w:r>
+        <w:t>Controller</w:t>
+      </w:r>
       <w:bookmarkEnd w:id="58"/>
-    </w:p>
-    <w:p>
-      <w:pPr>
-        <w:rPr>
-          <w:lang w:eastAsia="hu-HU"/>
-        </w:rPr>
-      </w:pPr>
-    </w:p>
-    <w:p>
-      <w:pPr>
-        <w:pStyle w:val="Cmsor3"/>
-      </w:pPr>
-      <w:bookmarkStart w:id="59" w:name="_Toc98936113"/>
-      <w:bookmarkStart w:id="60" w:name="_Toc100071266"/>
-      <w:r>
-        <w:t xml:space="preserve">2.2.1. </w:t>
-      </w:r>
-      <w:r>
-        <w:t xml:space="preserve">Service </w:t>
-      </w:r>
-      <w:proofErr w:type="spellStart"/>
-      <w:r>
-        <w:t>Controller</w:t>
-      </w:r>
       <w:bookmarkEnd w:id="59"/>
-      <w:bookmarkEnd w:id="60"/>
       <w:proofErr w:type="spellEnd"/>
     </w:p>
     <w:p>
@@ -11432,8 +11431,8 @@
         <w:t>ból a megfelelőt.</w:t>
       </w:r>
     </w:p>
-    <w:bookmarkStart w:id="61" w:name="_MON_1710153602"/>
-    <w:bookmarkEnd w:id="61"/>
+    <w:bookmarkStart w:id="60" w:name="_MON_1710153602"/>
+    <w:bookmarkEnd w:id="60"/>
     <w:p>
       <w:pPr>
         <w:ind w:firstLine="0"/>
@@ -11446,10 +11445,10 @@
           <w:lang w:eastAsia="hu-HU"/>
         </w:rPr>
         <w:object w:dxaOrig="9070" w:dyaOrig="1342" w14:anchorId="422F1B4C">
-          <v:shape id="_x0000_i1703" type="#_x0000_t75" style="width:453.75pt;height:67.5pt" o:ole="">
+          <v:shape id="_x0000_i1043" type="#_x0000_t75" style="width:453.9pt;height:67.85pt" o:ole="">
             <v:imagedata r:id="rId45" o:title=""/>
           </v:shape>
-          <o:OLEObject Type="Embed" ProgID="Word.OpenDocumentText.12" ShapeID="_x0000_i1703" DrawAspect="Content" ObjectID="_1710691744" r:id="rId46"/>
+          <o:OLEObject Type="Embed" ProgID="Word.OpenDocumentText.12" ShapeID="_x0000_i1043" DrawAspect="Content" ObjectID="_1710689966" r:id="rId46"/>
         </w:object>
       </w:r>
     </w:p>
@@ -11481,8 +11480,8 @@
         <w:t xml:space="preserve"> metódusokat használva elindíthatjuk a kívánt műveletet.</w:t>
       </w:r>
     </w:p>
-    <w:bookmarkStart w:id="62" w:name="_MON_1710153967"/>
-    <w:bookmarkEnd w:id="62"/>
+    <w:bookmarkStart w:id="61" w:name="_MON_1710153967"/>
+    <w:bookmarkEnd w:id="61"/>
     <w:p>
       <w:pPr>
         <w:ind w:firstLine="0"/>
@@ -11495,10 +11494,10 @@
           <w:lang w:eastAsia="hu-HU"/>
         </w:rPr>
         <w:object w:dxaOrig="9070" w:dyaOrig="898" w14:anchorId="1364D1B5">
-          <v:shape id="_x0000_i1374" type="#_x0000_t75" style="width:453.75pt;height:45pt" o:ole="">
+          <v:shape id="_x0000_i1044" type="#_x0000_t75" style="width:453.9pt;height:44.85pt" o:ole="">
             <v:imagedata r:id="rId47" o:title=""/>
           </v:shape>
-          <o:OLEObject Type="Embed" ProgID="Word.OpenDocumentText.12" ShapeID="_x0000_i1374" DrawAspect="Content" ObjectID="_1710691745" r:id="rId48"/>
+          <o:OLEObject Type="Embed" ProgID="Word.OpenDocumentText.12" ShapeID="_x0000_i1044" DrawAspect="Content" ObjectID="_1710689967" r:id="rId48"/>
         </w:object>
       </w:r>
     </w:p>
@@ -11551,7 +11550,7 @@
       <w:pPr>
         <w:pStyle w:val="Cmsor3"/>
       </w:pPr>
-      <w:bookmarkStart w:id="63" w:name="_Toc100071267"/>
+      <w:bookmarkStart w:id="62" w:name="_Toc100071267"/>
       <w:r>
         <w:t xml:space="preserve">2.2.2. </w:t>
       </w:r>
@@ -11562,7 +11561,7 @@
       <w:r>
         <w:t>oastr</w:t>
       </w:r>
-      <w:bookmarkEnd w:id="63"/>
+      <w:bookmarkEnd w:id="62"/>
       <w:proofErr w:type="spellEnd"/>
     </w:p>
     <w:p>
@@ -11835,8 +11834,8 @@
         <w:t>.</w:t>
       </w:r>
     </w:p>
-    <w:bookmarkStart w:id="64" w:name="_MON_1710161519"/>
-    <w:bookmarkEnd w:id="64"/>
+    <w:bookmarkStart w:id="63" w:name="_MON_1710161519"/>
+    <w:bookmarkEnd w:id="63"/>
     <w:p>
       <w:pPr>
         <w:ind w:firstLine="0"/>
@@ -11849,10 +11848,10 @@
           <w:lang w:eastAsia="hu-HU"/>
         </w:rPr>
         <w:object w:dxaOrig="9070" w:dyaOrig="1579" w14:anchorId="612C2C9A">
-          <v:shape id="_x0000_i1705" type="#_x0000_t75" style="width:453.75pt;height:79.5pt" o:ole="">
+          <v:shape id="_x0000_i1045" type="#_x0000_t75" style="width:453.9pt;height:79.3pt" o:ole="">
             <v:imagedata r:id="rId49" o:title=""/>
           </v:shape>
-          <o:OLEObject Type="Embed" ProgID="Word.OpenDocumentText.12" ShapeID="_x0000_i1705" DrawAspect="Content" ObjectID="_1710691746" r:id="rId50"/>
+          <o:OLEObject Type="Embed" ProgID="Word.OpenDocumentText.12" ShapeID="_x0000_i1045" DrawAspect="Content" ObjectID="_1710689968" r:id="rId50"/>
         </w:object>
       </w:r>
     </w:p>
@@ -11940,8 +11939,8 @@
         <w:t>JavaScript kódot is, amit a keretrendszer gond nélkül kezel.</w:t>
       </w:r>
     </w:p>
-    <w:bookmarkStart w:id="65" w:name="_MON_1710162090"/>
-    <w:bookmarkEnd w:id="65"/>
+    <w:bookmarkStart w:id="64" w:name="_MON_1710162090"/>
+    <w:bookmarkEnd w:id="64"/>
     <w:p>
       <w:pPr>
         <w:ind w:firstLine="0"/>
@@ -11954,15 +11953,15 @@
           <w:lang w:eastAsia="hu-HU"/>
         </w:rPr>
         <w:object w:dxaOrig="9070" w:dyaOrig="1500" w14:anchorId="43C79EE1">
-          <v:shape id="_x0000_i1708" type="#_x0000_t75" style="width:453.75pt;height:75.75pt" o:ole="">
+          <v:shape id="_x0000_i1046" type="#_x0000_t75" style="width:453.9pt;height:76.15pt" o:ole="">
             <v:imagedata r:id="rId51" o:title=""/>
           </v:shape>
-          <o:OLEObject Type="Embed" ProgID="Word.OpenDocumentText.12" ShapeID="_x0000_i1708" DrawAspect="Content" ObjectID="_1710691747" r:id="rId52"/>
+          <o:OLEObject Type="Embed" ProgID="Word.OpenDocumentText.12" ShapeID="_x0000_i1046" DrawAspect="Content" ObjectID="_1710689969" r:id="rId52"/>
         </w:object>
       </w:r>
     </w:p>
-    <w:bookmarkStart w:id="66" w:name="_MON_1710162493"/>
-    <w:bookmarkEnd w:id="66"/>
+    <w:bookmarkStart w:id="65" w:name="_MON_1710162493"/>
+    <w:bookmarkEnd w:id="65"/>
     <w:p>
       <w:pPr>
         <w:ind w:firstLine="0"/>
@@ -11975,15 +11974,15 @@
           <w:lang w:eastAsia="hu-HU"/>
         </w:rPr>
         <w:object w:dxaOrig="9070" w:dyaOrig="619" w14:anchorId="37F6A2E5">
-          <v:shape id="_x0000_i1299" type="#_x0000_t75" style="width:453.75pt;height:32.25pt" o:ole="">
+          <v:shape id="_x0000_i1047" type="#_x0000_t75" style="width:453.9pt;height:32.35pt" o:ole="">
             <v:imagedata r:id="rId53" o:title=""/>
           </v:shape>
-          <o:OLEObject Type="Embed" ProgID="Word.OpenDocumentText.12" ShapeID="_x0000_i1299" DrawAspect="Content" ObjectID="_1710691748" r:id="rId54"/>
+          <o:OLEObject Type="Embed" ProgID="Word.OpenDocumentText.12" ShapeID="_x0000_i1047" DrawAspect="Content" ObjectID="_1710689970" r:id="rId54"/>
         </w:object>
       </w:r>
     </w:p>
-    <w:bookmarkStart w:id="67" w:name="_MON_1710162346"/>
-    <w:bookmarkEnd w:id="67"/>
+    <w:bookmarkStart w:id="66" w:name="_MON_1710162346"/>
+    <w:bookmarkEnd w:id="66"/>
     <w:p>
       <w:pPr>
         <w:spacing w:after="240"/>
@@ -11998,10 +11997,10 @@
           <w:lang w:eastAsia="hu-HU"/>
         </w:rPr>
         <w:object w:dxaOrig="9070" w:dyaOrig="442" w14:anchorId="31444219">
-          <v:shape id="_x0000_i1300" type="#_x0000_t75" style="width:453.75pt;height:23.25pt" o:ole="">
+          <v:shape id="_x0000_i1048" type="#_x0000_t75" style="width:453.9pt;height:22.95pt" o:ole="">
             <v:imagedata r:id="rId55" o:title=""/>
           </v:shape>
-          <o:OLEObject Type="Embed" ProgID="Word.OpenDocumentText.12" ShapeID="_x0000_i1300" DrawAspect="Content" ObjectID="_1710691749" r:id="rId56"/>
+          <o:OLEObject Type="Embed" ProgID="Word.OpenDocumentText.12" ShapeID="_x0000_i1048" DrawAspect="Content" ObjectID="_1710689971" r:id="rId56"/>
         </w:object>
       </w:r>
     </w:p>
@@ -12103,6 +12102,7 @@
           <w:noProof/>
           <w:lang w:val="en-US" w:eastAsia="hu-HU"/>
         </w:rPr>
+        <w:lastRenderedPageBreak/>
         <w:drawing>
           <wp:inline distT="0" distB="0" distL="0" distR="0" wp14:anchorId="60127BFF" wp14:editId="3937A9B5">
             <wp:extent cx="2952000" cy="2838512"/>
@@ -12180,13 +12180,13 @@
       </w:r>
     </w:p>
     <w:p>
-      <w:bookmarkStart w:id="68" w:name="_Toc98936114"/>
+      <w:bookmarkStart w:id="67" w:name="_Toc98936114"/>
     </w:p>
     <w:p>
       <w:pPr>
         <w:pStyle w:val="Cmsor3"/>
       </w:pPr>
-      <w:bookmarkStart w:id="69" w:name="_Toc100071268"/>
+      <w:bookmarkStart w:id="68" w:name="_Toc100071268"/>
       <w:r>
         <w:t xml:space="preserve">2.2.3. </w:t>
       </w:r>
@@ -12208,8 +12208,8 @@
       <w:r>
         <w:t>Client</w:t>
       </w:r>
+      <w:bookmarkEnd w:id="67"/>
       <w:bookmarkEnd w:id="68"/>
-      <w:bookmarkEnd w:id="69"/>
       <w:proofErr w:type="spellEnd"/>
     </w:p>
     <w:p>
@@ -12578,8 +12578,8 @@
         <w:t xml:space="preserve"> kapcsolatokra.</w:t>
       </w:r>
     </w:p>
-    <w:bookmarkStart w:id="70" w:name="_MON_1710240210"/>
-    <w:bookmarkEnd w:id="70"/>
+    <w:bookmarkStart w:id="69" w:name="_MON_1710240210"/>
+    <w:bookmarkEnd w:id="69"/>
     <w:p>
       <w:pPr>
         <w:ind w:firstLine="0"/>
@@ -12592,10 +12592,10 @@
           <w:lang w:eastAsia="hu-HU"/>
         </w:rPr>
         <w:object w:dxaOrig="9070" w:dyaOrig="2480" w14:anchorId="45A11045">
-          <v:shape id="_x0000_i1800" type="#_x0000_t75" style="width:453.75pt;height:123.75pt" o:ole="">
+          <v:shape id="_x0000_i1049" type="#_x0000_t75" style="width:453.9pt;height:124.15pt" o:ole="">
             <v:imagedata r:id="rId59" o:title=""/>
           </v:shape>
-          <o:OLEObject Type="Embed" ProgID="Word.OpenDocumentText.12" ShapeID="_x0000_i1800" DrawAspect="Content" ObjectID="_1710691750" r:id="rId60"/>
+          <o:OLEObject Type="Embed" ProgID="Word.OpenDocumentText.12" ShapeID="_x0000_i1049" DrawAspect="Content" ObjectID="_1710689972" r:id="rId60"/>
         </w:object>
       </w:r>
     </w:p>
@@ -12609,6 +12609,7 @@
         <w:rPr>
           <w:lang w:eastAsia="hu-HU"/>
         </w:rPr>
+        <w:lastRenderedPageBreak/>
         <w:t xml:space="preserve">A kliens csatlakozik a </w:t>
       </w:r>
       <w:proofErr w:type="spellStart"/>
@@ -12638,8 +12639,8 @@
         <w:t xml:space="preserve"> átküldi az üzenetet.</w:t>
       </w:r>
     </w:p>
-    <w:bookmarkStart w:id="71" w:name="_MON_1710241052"/>
-    <w:bookmarkEnd w:id="71"/>
+    <w:bookmarkStart w:id="70" w:name="_MON_1710241052"/>
+    <w:bookmarkEnd w:id="70"/>
     <w:p>
       <w:pPr>
         <w:ind w:firstLine="0"/>
@@ -12652,10 +12653,10 @@
           <w:lang w:eastAsia="hu-HU"/>
         </w:rPr>
         <w:object w:dxaOrig="9070" w:dyaOrig="1121" w14:anchorId="180CB3E5">
-          <v:shape id="_x0000_i1302" type="#_x0000_t75" style="width:453.75pt;height:56.25pt" o:ole="">
+          <v:shape id="_x0000_i1050" type="#_x0000_t75" style="width:453.9pt;height:56.35pt" o:ole="">
             <v:imagedata r:id="rId61" o:title=""/>
           </v:shape>
-          <o:OLEObject Type="Embed" ProgID="Word.OpenDocumentText.12" ShapeID="_x0000_i1302" DrawAspect="Content" ObjectID="_1710691751" r:id="rId62"/>
+          <o:OLEObject Type="Embed" ProgID="Word.OpenDocumentText.12" ShapeID="_x0000_i1050" DrawAspect="Content" ObjectID="_1710689973" r:id="rId62"/>
         </w:object>
       </w:r>
     </w:p>
@@ -12699,8 +12700,8 @@
         <w:t>lekéri kapcsolatot és kiszedi belőle a bájt tömböt, ami az üzenetet tartalmazza, majd ennek feldolgozása után visszaküldi a választ, és lezárja a kapcsolatot.</w:t>
       </w:r>
     </w:p>
-    <w:bookmarkStart w:id="72" w:name="_MON_1710240608"/>
-    <w:bookmarkEnd w:id="72"/>
+    <w:bookmarkStart w:id="71" w:name="_MON_1710240608"/>
+    <w:bookmarkEnd w:id="71"/>
     <w:p>
       <w:pPr>
         <w:ind w:firstLine="0"/>
@@ -12713,10 +12714,10 @@
           <w:lang w:eastAsia="hu-HU"/>
         </w:rPr>
         <w:object w:dxaOrig="9070" w:dyaOrig="2248" w14:anchorId="45686A7E">
-          <v:shape id="_x0000_i1803" type="#_x0000_t75" style="width:453.75pt;height:112.5pt" o:ole="">
+          <v:shape id="_x0000_i1051" type="#_x0000_t75" style="width:453.9pt;height:112.7pt" o:ole="">
             <v:imagedata r:id="rId63" o:title=""/>
           </v:shape>
-          <o:OLEObject Type="Embed" ProgID="Word.OpenDocumentText.12" ShapeID="_x0000_i1803" DrawAspect="Content" ObjectID="_1710691752" r:id="rId64"/>
+          <o:OLEObject Type="Embed" ProgID="Word.OpenDocumentText.12" ShapeID="_x0000_i1051" DrawAspect="Content" ObjectID="_1710689974" r:id="rId64"/>
         </w:object>
       </w:r>
     </w:p>
@@ -12746,8 +12747,8 @@
         <w:t>.</w:t>
       </w:r>
     </w:p>
-    <w:bookmarkStart w:id="73" w:name="_MON_1710241274"/>
-    <w:bookmarkEnd w:id="73"/>
+    <w:bookmarkStart w:id="72" w:name="_MON_1710241274"/>
+    <w:bookmarkEnd w:id="72"/>
     <w:p>
       <w:pPr>
         <w:ind w:firstLine="0"/>
@@ -12760,10 +12761,10 @@
           <w:lang w:eastAsia="hu-HU"/>
         </w:rPr>
         <w:object w:dxaOrig="9070" w:dyaOrig="1536" w14:anchorId="02DB68A9">
-          <v:shape id="_x0000_i1805" type="#_x0000_t75" style="width:453.75pt;height:76.5pt" o:ole="">
+          <v:shape id="_x0000_i1052" type="#_x0000_t75" style="width:453.9pt;height:76.15pt" o:ole="">
             <v:imagedata r:id="rId65" o:title=""/>
           </v:shape>
-          <o:OLEObject Type="Embed" ProgID="Word.OpenDocumentText.12" ShapeID="_x0000_i1805" DrawAspect="Content" ObjectID="_1710691753" r:id="rId66"/>
+          <o:OLEObject Type="Embed" ProgID="Word.OpenDocumentText.12" ShapeID="_x0000_i1052" DrawAspect="Content" ObjectID="_1710689975" r:id="rId66"/>
         </w:object>
       </w:r>
     </w:p>
@@ -12784,13 +12785,13 @@
       </w:r>
     </w:p>
     <w:p>
-      <w:bookmarkStart w:id="74" w:name="_Toc98936119"/>
+      <w:bookmarkStart w:id="73" w:name="_Toc98936119"/>
     </w:p>
     <w:p>
       <w:pPr>
         <w:pStyle w:val="Cmsor1"/>
       </w:pPr>
-      <w:bookmarkStart w:id="75" w:name="_Toc100071269"/>
+      <w:bookmarkStart w:id="74" w:name="_Toc100071269"/>
       <w:r>
         <w:t>3</w:t>
       </w:r>
@@ -12800,18 +12801,50 @@
       <w:r>
         <w:t xml:space="preserve"> </w:t>
       </w:r>
+      <w:bookmarkEnd w:id="73"/>
+      <w:r>
+        <w:t>A kés</w:t>
+      </w:r>
+      <w:r>
+        <w:rPr>
+          <w:lang w:val="en-US"/>
+        </w:rPr>
+        <w:t xml:space="preserve">z </w:t>
+      </w:r>
+      <w:r>
+        <w:t>alkalmazás</w:t>
+      </w:r>
       <w:bookmarkEnd w:id="74"/>
-      <w:r>
-        <w:t>A kés</w:t>
-      </w:r>
-      <w:r>
-        <w:rPr>
-          <w:lang w:val="en-US"/>
-        </w:rPr>
-        <w:t xml:space="preserve">z </w:t>
-      </w:r>
-      <w:r>
-        <w:t>alkalmazás</w:t>
+    </w:p>
+    <w:p>
+      <w:pPr>
+        <w:rPr>
+          <w:lang w:eastAsia="hu-HU"/>
+        </w:rPr>
+      </w:pPr>
+    </w:p>
+    <w:p>
+      <w:pPr>
+        <w:pStyle w:val="Cmsor2"/>
+      </w:pPr>
+      <w:bookmarkStart w:id="75" w:name="_Toc100071270"/>
+      <w:r>
+        <w:t>3</w:t>
+      </w:r>
+      <w:r>
+        <w:t>.</w:t>
+      </w:r>
+      <w:r>
+        <w:t>1</w:t>
+      </w:r>
+      <w:r>
+        <w:t xml:space="preserve">. </w:t>
+      </w:r>
+      <w:r>
+        <w:t>Funkciók</w:t>
+      </w:r>
+      <w:r>
+        <w:t xml:space="preserve"> tesztelése</w:t>
       </w:r>
       <w:bookmarkEnd w:id="75"/>
     </w:p>
@@ -12824,9 +12857,171 @@
     </w:p>
     <w:p>
       <w:pPr>
-        <w:pStyle w:val="Cmsor2"/>
-      </w:pPr>
-      <w:bookmarkStart w:id="76" w:name="_Toc100071270"/>
+        <w:ind w:firstLine="0"/>
+        <w:rPr>
+          <w:lang w:eastAsia="hu-HU"/>
+        </w:rPr>
+      </w:pPr>
+      <w:r>
+        <w:rPr>
+          <w:lang w:eastAsia="hu-HU"/>
+        </w:rPr>
+        <w:t>Egy alkalmazás tesztelésének fázisa nagyon fontos szerepet játszik a fejlesztés során. Ilyenkor végig próbáljuk az alkalmazásban megvalósított funkciókat, és megkeressük</w:t>
+      </w:r>
+      <w:r>
+        <w:rPr>
+          <w:lang w:eastAsia="hu-HU"/>
+        </w:rPr>
+        <w:t xml:space="preserve"> majd kijavítjuk</w:t>
+      </w:r>
+      <w:r>
+        <w:rPr>
+          <w:lang w:eastAsia="hu-HU"/>
+        </w:rPr>
+        <w:t xml:space="preserve"> a fejlesztés során vétett esetleges hibákat, amik </w:t>
+      </w:r>
+      <w:proofErr w:type="spellStart"/>
+      <w:r>
+        <w:rPr>
+          <w:lang w:eastAsia="hu-HU"/>
+        </w:rPr>
+        <w:t>kezeletlen</w:t>
+      </w:r>
+      <w:proofErr w:type="spellEnd"/>
+      <w:r>
+        <w:rPr>
+          <w:lang w:eastAsia="hu-HU"/>
+        </w:rPr>
+        <w:t xml:space="preserve"> eseteket idéznének elő</w:t>
+      </w:r>
+      <w:r>
+        <w:rPr>
+          <w:lang w:eastAsia="hu-HU"/>
+        </w:rPr>
+        <w:t xml:space="preserve"> abban az esetben</w:t>
+      </w:r>
+      <w:r>
+        <w:rPr>
+          <w:lang w:eastAsia="hu-HU"/>
+        </w:rPr>
+        <w:t xml:space="preserve">, ha </w:t>
+      </w:r>
+      <w:r>
+        <w:rPr>
+          <w:lang w:eastAsia="hu-HU"/>
+        </w:rPr>
+        <w:t>egy</w:t>
+      </w:r>
+      <w:r>
+        <w:rPr>
+          <w:lang w:eastAsia="hu-HU"/>
+        </w:rPr>
+        <w:t xml:space="preserve"> felhasználó bukkanna rájuk.</w:t>
+      </w:r>
+    </w:p>
+    <w:p>
+      <w:pPr>
+        <w:rPr>
+          <w:lang w:eastAsia="hu-HU"/>
+        </w:rPr>
+      </w:pPr>
+      <w:r>
+        <w:rPr>
+          <w:lang w:eastAsia="hu-HU"/>
+        </w:rPr>
+        <w:t xml:space="preserve">Egy Windows szolgáltatás futásának nyomon követéséhez konzol és alapértelmezett felhasználói felület nem áll rendelkezésünkre, így a naplózás tűnhet a legegyszerűbb megoldásnak. A korábban már említett </w:t>
+      </w:r>
+      <w:proofErr w:type="spellStart"/>
+      <w:r>
+        <w:rPr>
+          <w:lang w:eastAsia="hu-HU"/>
+        </w:rPr>
+        <w:t>NLog</w:t>
+      </w:r>
+      <w:proofErr w:type="spellEnd"/>
+      <w:r>
+        <w:rPr>
+          <w:lang w:eastAsia="hu-HU"/>
+        </w:rPr>
+        <w:t xml:space="preserve"> használatával </w:t>
+      </w:r>
+      <w:r>
+        <w:rPr>
+          <w:lang w:eastAsia="hu-HU"/>
+        </w:rPr>
+        <w:t>kiírattathatjuk</w:t>
+      </w:r>
+      <w:r>
+        <w:rPr>
+          <w:lang w:eastAsia="hu-HU"/>
+        </w:rPr>
+        <w:t xml:space="preserve"> az metódusok futás</w:t>
+      </w:r>
+      <w:r>
+        <w:rPr>
+          <w:lang w:eastAsia="hu-HU"/>
+        </w:rPr>
+        <w:t>ának</w:t>
+      </w:r>
+      <w:r>
+        <w:rPr>
+          <w:lang w:eastAsia="hu-HU"/>
+        </w:rPr>
+        <w:t xml:space="preserve"> státuszát</w:t>
+      </w:r>
+      <w:r>
+        <w:rPr>
+          <w:lang w:eastAsia="hu-HU"/>
+        </w:rPr>
+        <w:t>. M</w:t>
+      </w:r>
+      <w:r>
+        <w:rPr>
+          <w:lang w:eastAsia="hu-HU"/>
+        </w:rPr>
+        <w:t xml:space="preserve">ivel az alkalmazás </w:t>
+      </w:r>
+      <w:r>
+        <w:rPr>
+          <w:lang w:eastAsia="hu-HU"/>
+        </w:rPr>
+        <w:t xml:space="preserve">indításának belépési pontja egy </w:t>
+      </w:r>
+      <w:proofErr w:type="spellStart"/>
+      <w:r>
+        <w:rPr>
+          <w:lang w:eastAsia="hu-HU"/>
+        </w:rPr>
+        <w:t>try</w:t>
+      </w:r>
+      <w:proofErr w:type="spellEnd"/>
+      <w:r>
+        <w:rPr>
+          <w:lang w:eastAsia="hu-HU"/>
+        </w:rPr>
+        <w:t xml:space="preserve"> – </w:t>
+      </w:r>
+      <w:proofErr w:type="spellStart"/>
+      <w:r>
+        <w:rPr>
+          <w:lang w:eastAsia="hu-HU"/>
+        </w:rPr>
+        <w:t>catch</w:t>
+      </w:r>
+      <w:proofErr w:type="spellEnd"/>
+      <w:r>
+        <w:rPr>
+          <w:lang w:eastAsia="hu-HU"/>
+        </w:rPr>
+        <w:t>-ágba van rakva, biztosak lehetünk benne, hogy az elkapható, de kezeletlen hibák az alkalmazás leállása előtt el lesznek kapva, és naplózva lesznek.</w:t>
+      </w:r>
+    </w:p>
+    <w:p/>
+    <w:p>
+      <w:pPr>
+        <w:pStyle w:val="Cmsor3"/>
+      </w:pPr>
+      <w:bookmarkStart w:id="76" w:name="_Toc100071271"/>
       <w:r>
         <w:t>3</w:t>
       </w:r>
@@ -12837,206 +13032,12 @@
         <w:t>1</w:t>
       </w:r>
       <w:r>
-        <w:t xml:space="preserve">. </w:t>
-      </w:r>
-      <w:r>
-        <w:t>Funkciók</w:t>
-      </w:r>
-      <w:r>
-        <w:t xml:space="preserve"> tesztelése</w:t>
+        <w:t xml:space="preserve">.1. </w:t>
+      </w:r>
+      <w:r>
+        <w:t>Indítás funkció</w:t>
       </w:r>
       <w:bookmarkEnd w:id="76"/>
-    </w:p>
-    <w:p>
-      <w:pPr>
-        <w:rPr>
-          <w:lang w:eastAsia="hu-HU"/>
-        </w:rPr>
-      </w:pPr>
-    </w:p>
-    <w:p>
-      <w:pPr>
-        <w:ind w:firstLine="0"/>
-        <w:rPr>
-          <w:lang w:eastAsia="hu-HU"/>
-        </w:rPr>
-      </w:pPr>
-      <w:r>
-        <w:rPr>
-          <w:lang w:eastAsia="hu-HU"/>
-        </w:rPr>
-        <w:t>Egy alkalmazás tesztelésének fázisa nagyon fontos szerepet játszik a fejlesztés során. Ilyenkor végig próbáljuk az alkalmazásban megvalósított funkciókat, és megkeressük</w:t>
-      </w:r>
-      <w:r>
-        <w:rPr>
-          <w:lang w:eastAsia="hu-HU"/>
-        </w:rPr>
-        <w:t xml:space="preserve"> majd kijavítjuk</w:t>
-      </w:r>
-      <w:r>
-        <w:rPr>
-          <w:lang w:eastAsia="hu-HU"/>
-        </w:rPr>
-        <w:t xml:space="preserve"> a fejlesztés során vétett esetleges hibákat, amik </w:t>
-      </w:r>
-      <w:proofErr w:type="spellStart"/>
-      <w:r>
-        <w:rPr>
-          <w:lang w:eastAsia="hu-HU"/>
-        </w:rPr>
-        <w:t>kezeletlen</w:t>
-      </w:r>
-      <w:proofErr w:type="spellEnd"/>
-      <w:r>
-        <w:rPr>
-          <w:lang w:eastAsia="hu-HU"/>
-        </w:rPr>
-        <w:t xml:space="preserve"> eseteket idéznének elő</w:t>
-      </w:r>
-      <w:r>
-        <w:rPr>
-          <w:lang w:eastAsia="hu-HU"/>
-        </w:rPr>
-        <w:t xml:space="preserve"> abban az esetben</w:t>
-      </w:r>
-      <w:r>
-        <w:rPr>
-          <w:lang w:eastAsia="hu-HU"/>
-        </w:rPr>
-        <w:t xml:space="preserve">, ha </w:t>
-      </w:r>
-      <w:r>
-        <w:rPr>
-          <w:lang w:eastAsia="hu-HU"/>
-        </w:rPr>
-        <w:t>egy</w:t>
-      </w:r>
-      <w:r>
-        <w:rPr>
-          <w:lang w:eastAsia="hu-HU"/>
-        </w:rPr>
-        <w:t xml:space="preserve"> felhasználó bukkanna rájuk.</w:t>
-      </w:r>
-    </w:p>
-    <w:p>
-      <w:pPr>
-        <w:rPr>
-          <w:lang w:eastAsia="hu-HU"/>
-        </w:rPr>
-      </w:pPr>
-      <w:r>
-        <w:rPr>
-          <w:lang w:eastAsia="hu-HU"/>
-        </w:rPr>
-        <w:t xml:space="preserve">Egy Windows szolgáltatás futásának nyomon követéséhez konzol és alapértelmezett felhasználói felület nem áll rendelkezésünkre, így a naplózás tűnhet a legegyszerűbb megoldásnak. A korábban már említett </w:t>
-      </w:r>
-      <w:proofErr w:type="spellStart"/>
-      <w:r>
-        <w:rPr>
-          <w:lang w:eastAsia="hu-HU"/>
-        </w:rPr>
-        <w:t>NLog</w:t>
-      </w:r>
-      <w:proofErr w:type="spellEnd"/>
-      <w:r>
-        <w:rPr>
-          <w:lang w:eastAsia="hu-HU"/>
-        </w:rPr>
-        <w:t xml:space="preserve"> használatával </w:t>
-      </w:r>
-      <w:r>
-        <w:rPr>
-          <w:lang w:eastAsia="hu-HU"/>
-        </w:rPr>
-        <w:t>kiírattathatjuk</w:t>
-      </w:r>
-      <w:r>
-        <w:rPr>
-          <w:lang w:eastAsia="hu-HU"/>
-        </w:rPr>
-        <w:t xml:space="preserve"> az metódusok futás</w:t>
-      </w:r>
-      <w:r>
-        <w:rPr>
-          <w:lang w:eastAsia="hu-HU"/>
-        </w:rPr>
-        <w:t>ának</w:t>
-      </w:r>
-      <w:r>
-        <w:rPr>
-          <w:lang w:eastAsia="hu-HU"/>
-        </w:rPr>
-        <w:t xml:space="preserve"> státuszát</w:t>
-      </w:r>
-      <w:r>
-        <w:rPr>
-          <w:lang w:eastAsia="hu-HU"/>
-        </w:rPr>
-        <w:t>. M</w:t>
-      </w:r>
-      <w:r>
-        <w:rPr>
-          <w:lang w:eastAsia="hu-HU"/>
-        </w:rPr>
-        <w:t xml:space="preserve">ivel az alkalmazás </w:t>
-      </w:r>
-      <w:r>
-        <w:rPr>
-          <w:lang w:eastAsia="hu-HU"/>
-        </w:rPr>
-        <w:t xml:space="preserve">indításának belépési pontja egy </w:t>
-      </w:r>
-      <w:proofErr w:type="spellStart"/>
-      <w:r>
-        <w:rPr>
-          <w:lang w:eastAsia="hu-HU"/>
-        </w:rPr>
-        <w:t>try</w:t>
-      </w:r>
-      <w:proofErr w:type="spellEnd"/>
-      <w:r>
-        <w:rPr>
-          <w:lang w:eastAsia="hu-HU"/>
-        </w:rPr>
-        <w:t xml:space="preserve"> – </w:t>
-      </w:r>
-      <w:proofErr w:type="spellStart"/>
-      <w:r>
-        <w:rPr>
-          <w:lang w:eastAsia="hu-HU"/>
-        </w:rPr>
-        <w:t>catch</w:t>
-      </w:r>
-      <w:proofErr w:type="spellEnd"/>
-      <w:r>
-        <w:rPr>
-          <w:lang w:eastAsia="hu-HU"/>
-        </w:rPr>
-        <w:t>-ágba van rakva, biztosak lehetünk benne, hogy az elkapható, de kezeletlen hibák az alkalmazás leállása előtt el lesznek kapva, és naplózva lesznek.</w:t>
-      </w:r>
-    </w:p>
-    <w:p/>
-    <w:p>
-      <w:pPr>
-        <w:pStyle w:val="Cmsor3"/>
-      </w:pPr>
-      <w:bookmarkStart w:id="77" w:name="_Toc100071271"/>
-      <w:r>
-        <w:t>3</w:t>
-      </w:r>
-      <w:r>
-        <w:t>.</w:t>
-      </w:r>
-      <w:r>
-        <w:t>1</w:t>
-      </w:r>
-      <w:r>
-        <w:t xml:space="preserve">.1. </w:t>
-      </w:r>
-      <w:r>
-        <w:t>Indítás funkció</w:t>
-      </w:r>
-      <w:bookmarkEnd w:id="77"/>
     </w:p>
     <w:p>
       <w:pPr>
@@ -13996,7 +13997,7 @@
       <w:pPr>
         <w:pStyle w:val="Cmsor3"/>
       </w:pPr>
-      <w:bookmarkStart w:id="78" w:name="_Toc100071272"/>
+      <w:bookmarkStart w:id="77" w:name="_Toc100071272"/>
       <w:r>
         <w:t>3</w:t>
       </w:r>
@@ -14012,12 +14013,12 @@
       <w:r>
         <w:t xml:space="preserve">Betöltés </w:t>
       </w:r>
-      <w:bookmarkStart w:id="79" w:name="_Hlk99834591"/>
+      <w:bookmarkStart w:id="78" w:name="_Hlk99834591"/>
       <w:r>
         <w:t>funkció</w:t>
       </w:r>
+      <w:bookmarkEnd w:id="77"/>
       <w:bookmarkEnd w:id="78"/>
-      <w:bookmarkEnd w:id="79"/>
     </w:p>
     <w:p>
       <w:pPr>
@@ -14616,14 +14617,16 @@
       <w:pPr>
         <w:pStyle w:val="Cmsor3"/>
       </w:pPr>
-      <w:bookmarkStart w:id="80" w:name="_Toc100071273"/>
+      <w:bookmarkStart w:id="79" w:name="_Toc100071273"/>
+      <w:bookmarkStart w:id="80" w:name="_GoBack"/>
+      <w:bookmarkEnd w:id="80"/>
       <w:r>
         <w:t>3</w:t>
       </w:r>
       <w:r>
         <w:t>.1.3. Futtatás funkció</w:t>
       </w:r>
-      <w:bookmarkEnd w:id="80"/>
+      <w:bookmarkEnd w:id="79"/>
     </w:p>
     <w:p>
       <w:pPr>
@@ -14692,13 +14695,33 @@
         <w:rPr>
           <w:lang w:eastAsia="hu-HU"/>
         </w:rPr>
-        <w:t xml:space="preserve">, amit egy </w:t>
-      </w:r>
-      <w:r>
-        <w:rPr>
-          <w:lang w:eastAsia="hu-HU"/>
-        </w:rPr>
-        <w:t>olyan projekttel teszteljük, ami 4 másodpercenként beleírja egy szöveges file-</w:t>
+        <w:t xml:space="preserve">, amit egy olyan projekttel </w:t>
+      </w:r>
+      <w:proofErr w:type="spellStart"/>
+      <w:r>
+        <w:rPr>
+          <w:lang w:eastAsia="hu-HU"/>
+        </w:rPr>
+        <w:t>tesztel</w:t>
+      </w:r>
+      <w:r>
+        <w:rPr>
+          <w:lang w:eastAsia="hu-HU"/>
+        </w:rPr>
+        <w:t>ü</w:t>
+      </w:r>
+      <w:r>
+        <w:rPr>
+          <w:lang w:eastAsia="hu-HU"/>
+        </w:rPr>
+        <w:t>k</w:t>
+      </w:r>
+      <w:proofErr w:type="spellEnd"/>
+      <w:r>
+        <w:rPr>
+          <w:lang w:eastAsia="hu-HU"/>
+        </w:rPr>
+        <w:t>, ami 4 másodpercenként beleírja egy szöveges file-</w:t>
       </w:r>
       <w:proofErr w:type="spellStart"/>
       <w:r>
@@ -14799,7 +14822,7 @@
     </w:p>
     <w:p>
       <w:pPr>
-        <w:ind w:firstLine="0"/>
+        <w:spacing w:before="480"/>
         <w:rPr>
           <w:lang w:eastAsia="hu-HU"/>
         </w:rPr>
@@ -14861,10 +14884,10 @@
           <w:lang w:eastAsia="hu-HU"/>
         </w:rPr>
         <w:object w:dxaOrig="9070" w:dyaOrig="1342" w14:anchorId="23CF1EE6">
-          <v:shape id="_x0000_i1619" type="#_x0000_t75" style="width:453.75pt;height:66.75pt" o:ole="">
+          <v:shape id="_x0000_i1053" type="#_x0000_t75" style="width:453.9pt;height:66.8pt" o:ole="">
             <v:imagedata r:id="rId80" o:title=""/>
           </v:shape>
-          <o:OLEObject Type="Embed" ProgID="Word.OpenDocumentText.12" ShapeID="_x0000_i1619" DrawAspect="Content" ObjectID="_1710691754" r:id="rId81"/>
+          <o:OLEObject Type="Embed" ProgID="Word.OpenDocumentText.12" ShapeID="_x0000_i1053" DrawAspect="Content" ObjectID="_1710689976" r:id="rId81"/>
         </w:object>
       </w:r>
       <w:r>
@@ -15358,7 +15381,13 @@
         <w:rPr>
           <w:lang w:eastAsia="hu-HU"/>
         </w:rPr>
-        <w:t>majd a</w:t>
+        <w:t>és</w:t>
+      </w:r>
+      <w:r>
+        <w:rPr>
+          <w:lang w:eastAsia="hu-HU"/>
+        </w:rPr>
+        <w:t xml:space="preserve"> a</w:t>
       </w:r>
       <w:r>
         <w:rPr>
@@ -15465,17 +15494,12 @@
       </w:r>
       <w:proofErr w:type="spellEnd"/>
       <w:r>
-        <w:t xml:space="preserve"> törlése nem sikerül, mert a program nem tudja elengedni az assembly-re mutató referenciát, </w:t>
-      </w:r>
-      <w:r>
-        <w:t>a projekt futása</w:t>
-      </w:r>
-      <w:r>
-        <w:t xml:space="preserve"> megáll a gyökérkönyvtár törlése nélkül.</w:t>
-      </w:r>
-    </w:p>
-    <w:p>
+        <w:t xml:space="preserve"> törlése nem sikerül, mert a program nem tudja elengedni az assembly-re mutató referenciát, a projekt futása megáll a gyökérkönyvtár törlése nélkül</w:t>
+      </w:r>
       <w:bookmarkStart w:id="84" w:name="_Toc100071276"/>
+      <w:r>
+        <w:t xml:space="preserve"> is.</w:t>
+      </w:r>
     </w:p>
     <w:p>
       <w:pPr>
@@ -15992,10 +16016,10 @@
           <w:lang w:eastAsia="hu-HU"/>
         </w:rPr>
         <w:object w:dxaOrig="9070" w:dyaOrig="1281" w14:anchorId="150FBBE7">
-          <v:shape id="_x0000_i1326" type="#_x0000_t75" style="width:453.75pt;height:63.75pt" o:ole="">
+          <v:shape id="_x0000_i1054" type="#_x0000_t75" style="width:453.9pt;height:63.65pt" o:ole="">
             <v:imagedata r:id="rId88" o:title=""/>
           </v:shape>
-          <o:OLEObject Type="Embed" ProgID="Word.OpenDocumentText.12" ShapeID="_x0000_i1326" DrawAspect="Content" ObjectID="_1710691755" r:id="rId89"/>
+          <o:OLEObject Type="Embed" ProgID="Word.OpenDocumentText.12" ShapeID="_x0000_i1054" DrawAspect="Content" ObjectID="_1710689977" r:id="rId89"/>
         </w:object>
       </w:r>
     </w:p>
@@ -16517,6 +16541,7 @@
         <w:docPartUnique/>
       </w:docPartObj>
     </w:sdtPr>
+    <w:sdtEndPr/>
     <w:sdtContent>
       <w:p>
         <w:pPr>
@@ -20673,7 +20698,7 @@
 </file>
 
 <file path=customXml/itemProps1.xml><?xml version="1.0" encoding="utf-8"?>
-<ds:datastoreItem xmlns:ds="http://schemas.openxmlformats.org/officeDocument/2006/customXml" ds:itemID="{C82AADF5-02F1-42B3-9AC9-03748ED05CFF}">
+<ds:datastoreItem xmlns:ds="http://schemas.openxmlformats.org/officeDocument/2006/customXml" ds:itemID="{B068D484-10B1-4242-B6B6-87F683C411DF}">
   <ds:schemaRefs>
     <ds:schemaRef ds:uri="http://schemas.openxmlformats.org/officeDocument/2006/bibliography"/>
   </ds:schemaRefs>

</xml_diff>